<commit_message>
Versão final TG 01/06/2018
</commit_message>
<xml_diff>
--- a/TG/GDD-Run-Skeleton-Run.docx
+++ b/TG/GDD-Run-Skeleton-Run.docx
@@ -35,6 +35,8 @@
         </w:rPr>
         <w:t xml:space="preserve"> A - Game Design Document</w:t>
       </w:r>
+      <w:bookmarkStart w:id="0" w:name="_GoBack"/>
+      <w:bookmarkEnd w:id="0"/>
     </w:p>
     <w:p>
       <w:pPr>
@@ -709,9 +711,6 @@
     </w:p>
     <w:p>
       <w:pPr>
-        <w:pStyle w:val="PargrafodaLista"/>
-        <w:spacing w:after="20"/>
-        <w:ind w:left="360"/>
         <w:rPr>
           <w:rFonts w:ascii="Times New Roman" w:hAnsi="Times New Roman" w:cs="Times New Roman"/>
           <w:sz w:val="24"/>
@@ -722,40 +721,6 @@
     </w:p>
     <w:p>
       <w:pPr>
-        <w:pStyle w:val="PargrafodaLista"/>
-        <w:numPr>
-          <w:ilvl w:val="1"/>
-          <w:numId w:val="1"/>
-        </w:numPr>
-        <w:spacing w:after="20"/>
-        <w:rPr>
-          <w:rFonts w:ascii="Times New Roman" w:hAnsi="Times New Roman" w:cs="Times New Roman"/>
-          <w:b/>
-          <w:sz w:val="24"/>
-          <w:szCs w:val="24"/>
-        </w:rPr>
-      </w:pPr>
-      <w:r>
-        <w:rPr>
-          <w:rFonts w:ascii="Times New Roman" w:hAnsi="Times New Roman" w:cs="Times New Roman"/>
-          <w:b/>
-          <w:sz w:val="24"/>
-          <w:szCs w:val="24"/>
-        </w:rPr>
-        <w:t>Convenções, termos e abreviações.</w:t>
-      </w:r>
-    </w:p>
-    <w:p>
-      <w:pPr>
-        <w:rPr>
-          <w:rFonts w:ascii="Times New Roman" w:hAnsi="Times New Roman" w:cs="Times New Roman"/>
-          <w:sz w:val="24"/>
-          <w:szCs w:val="24"/>
-        </w:rPr>
-      </w:pPr>
-    </w:p>
-    <w:p>
-      <w:pPr>
         <w:spacing w:after="20"/>
         <w:ind w:firstLine="0"/>
         <w:rPr>
@@ -802,123 +767,998 @@
           <w:sz w:val="24"/>
           <w:szCs w:val="24"/>
         </w:rPr>
+        <w:t xml:space="preserve">Título: </w:t>
+      </w:r>
+      <w:proofErr w:type="spellStart"/>
+      <w:r>
+        <w:rPr>
+          <w:rFonts w:ascii="Times New Roman" w:eastAsia="Times New Roman" w:hAnsi="Times New Roman" w:cs="Times New Roman"/>
+          <w:sz w:val="24"/>
+        </w:rPr>
+        <w:t>Run</w:t>
+      </w:r>
+      <w:proofErr w:type="spellEnd"/>
+      <w:r>
+        <w:rPr>
+          <w:rFonts w:ascii="Times New Roman" w:eastAsia="Times New Roman" w:hAnsi="Times New Roman" w:cs="Times New Roman"/>
+          <w:sz w:val="24"/>
+        </w:rPr>
+        <w:t xml:space="preserve"> </w:t>
+      </w:r>
+      <w:proofErr w:type="spellStart"/>
+      <w:r>
+        <w:rPr>
+          <w:rFonts w:ascii="Times New Roman" w:eastAsia="Times New Roman" w:hAnsi="Times New Roman" w:cs="Times New Roman"/>
+          <w:sz w:val="24"/>
+        </w:rPr>
+        <w:t>Skeleton</w:t>
+      </w:r>
+      <w:proofErr w:type="spellEnd"/>
+      <w:r>
+        <w:rPr>
+          <w:rFonts w:ascii="Times New Roman" w:eastAsia="Times New Roman" w:hAnsi="Times New Roman" w:cs="Times New Roman"/>
+          <w:sz w:val="24"/>
+        </w:rPr>
+        <w:t xml:space="preserve">, </w:t>
+      </w:r>
+      <w:proofErr w:type="spellStart"/>
+      <w:r>
+        <w:rPr>
+          <w:rFonts w:ascii="Times New Roman" w:eastAsia="Times New Roman" w:hAnsi="Times New Roman" w:cs="Times New Roman"/>
+          <w:sz w:val="24"/>
+        </w:rPr>
+        <w:t>Run</w:t>
+      </w:r>
+      <w:proofErr w:type="spellEnd"/>
+    </w:p>
+    <w:p>
+      <w:pPr>
+        <w:spacing w:after="20"/>
+        <w:ind w:firstLine="0"/>
+        <w:rPr>
+          <w:rFonts w:ascii="Times New Roman" w:hAnsi="Times New Roman" w:cs="Times New Roman"/>
+          <w:sz w:val="24"/>
+          <w:szCs w:val="24"/>
+        </w:rPr>
+      </w:pPr>
+      <w:r>
+        <w:rPr>
+          <w:rFonts w:ascii="Times New Roman" w:hAnsi="Times New Roman" w:cs="Times New Roman"/>
+          <w:b/>
+          <w:sz w:val="24"/>
+          <w:szCs w:val="24"/>
+        </w:rPr>
+        <w:t>Plataforma</w:t>
+      </w:r>
+      <w:r>
+        <w:rPr>
+          <w:rFonts w:ascii="Times New Roman" w:hAnsi="Times New Roman" w:cs="Times New Roman"/>
+          <w:sz w:val="24"/>
+          <w:szCs w:val="24"/>
+        </w:rPr>
+        <w:t>: Mobile.</w:t>
+      </w:r>
+    </w:p>
+    <w:p>
+      <w:pPr>
+        <w:spacing w:after="20"/>
+        <w:ind w:firstLine="0"/>
+        <w:rPr>
+          <w:rFonts w:ascii="Times New Roman" w:hAnsi="Times New Roman" w:cs="Times New Roman"/>
+          <w:sz w:val="24"/>
+          <w:szCs w:val="24"/>
+        </w:rPr>
+      </w:pPr>
+      <w:r>
+        <w:rPr>
+          <w:rFonts w:ascii="Times New Roman" w:hAnsi="Times New Roman" w:cs="Times New Roman"/>
+          <w:b/>
+          <w:sz w:val="24"/>
+          <w:szCs w:val="24"/>
+        </w:rPr>
         <w:lastRenderedPageBreak/>
-        <w:t xml:space="preserve">Título: </w:t>
+        <w:t>Jogadores</w:t>
+      </w:r>
+      <w:r>
+        <w:rPr>
+          <w:rFonts w:ascii="Times New Roman" w:hAnsi="Times New Roman" w:cs="Times New Roman"/>
+          <w:sz w:val="24"/>
+          <w:szCs w:val="24"/>
+        </w:rPr>
+        <w:t xml:space="preserve">: </w:t>
       </w:r>
       <w:proofErr w:type="spellStart"/>
       <w:r>
         <w:rPr>
-          <w:rFonts w:ascii="Times New Roman" w:eastAsia="Times New Roman" w:hAnsi="Times New Roman" w:cs="Times New Roman"/>
-          <w:sz w:val="24"/>
+          <w:rFonts w:ascii="Times New Roman" w:hAnsi="Times New Roman" w:cs="Times New Roman"/>
+          <w:sz w:val="24"/>
+          <w:szCs w:val="24"/>
+        </w:rPr>
+        <w:t>Simgle</w:t>
+      </w:r>
+      <w:proofErr w:type="spellEnd"/>
+      <w:r>
+        <w:rPr>
+          <w:rFonts w:ascii="Times New Roman" w:hAnsi="Times New Roman" w:cs="Times New Roman"/>
+          <w:sz w:val="24"/>
+          <w:szCs w:val="24"/>
+        </w:rPr>
+        <w:t>-Player</w:t>
+      </w:r>
+      <w:r>
+        <w:rPr>
+          <w:rFonts w:ascii="Times New Roman" w:hAnsi="Times New Roman" w:cs="Times New Roman"/>
+          <w:sz w:val="24"/>
+          <w:szCs w:val="24"/>
+        </w:rPr>
+        <w:t>.</w:t>
+      </w:r>
+    </w:p>
+    <w:p>
+      <w:pPr>
+        <w:spacing w:after="20"/>
+        <w:ind w:firstLine="0"/>
+        <w:rPr>
+          <w:rFonts w:ascii="Times New Roman" w:hAnsi="Times New Roman" w:cs="Times New Roman"/>
+          <w:sz w:val="24"/>
+          <w:szCs w:val="24"/>
+        </w:rPr>
+      </w:pPr>
+      <w:r>
+        <w:rPr>
+          <w:rFonts w:ascii="Times New Roman" w:hAnsi="Times New Roman" w:cs="Times New Roman"/>
+          <w:b/>
+          <w:sz w:val="24"/>
+          <w:szCs w:val="24"/>
+        </w:rPr>
+        <w:t>Gênero</w:t>
+      </w:r>
+      <w:r>
+        <w:rPr>
+          <w:rFonts w:ascii="Times New Roman" w:hAnsi="Times New Roman" w:cs="Times New Roman"/>
+          <w:sz w:val="24"/>
+          <w:szCs w:val="24"/>
+        </w:rPr>
+        <w:t xml:space="preserve">: </w:t>
+      </w:r>
+      <w:proofErr w:type="spellStart"/>
+      <w:r>
+        <w:rPr>
+          <w:rFonts w:ascii="Times New Roman" w:hAnsi="Times New Roman" w:cs="Times New Roman"/>
+          <w:sz w:val="24"/>
+          <w:szCs w:val="24"/>
+        </w:rPr>
+        <w:t>Runner</w:t>
+      </w:r>
+      <w:proofErr w:type="spellEnd"/>
+      <w:r>
+        <w:rPr>
+          <w:rFonts w:ascii="Times New Roman" w:hAnsi="Times New Roman" w:cs="Times New Roman"/>
+          <w:sz w:val="24"/>
+          <w:szCs w:val="24"/>
+        </w:rPr>
+        <w:t>.</w:t>
+      </w:r>
+    </w:p>
+    <w:p>
+      <w:pPr>
+        <w:spacing w:after="20"/>
+        <w:ind w:firstLine="0"/>
+        <w:rPr>
+          <w:rFonts w:ascii="Times New Roman" w:hAnsi="Times New Roman" w:cs="Times New Roman"/>
+          <w:sz w:val="24"/>
+          <w:szCs w:val="24"/>
+        </w:rPr>
+      </w:pPr>
+      <w:r>
+        <w:rPr>
+          <w:rFonts w:ascii="Times New Roman" w:hAnsi="Times New Roman" w:cs="Times New Roman"/>
+          <w:b/>
+          <w:sz w:val="24"/>
+          <w:szCs w:val="24"/>
+        </w:rPr>
+        <w:t xml:space="preserve">High </w:t>
+      </w:r>
+      <w:proofErr w:type="spellStart"/>
+      <w:r>
+        <w:rPr>
+          <w:rFonts w:ascii="Times New Roman" w:hAnsi="Times New Roman" w:cs="Times New Roman"/>
+          <w:b/>
+          <w:sz w:val="24"/>
+          <w:szCs w:val="24"/>
+        </w:rPr>
+        <w:t>Concept</w:t>
+      </w:r>
+      <w:proofErr w:type="spellEnd"/>
+      <w:r>
+        <w:rPr>
+          <w:rFonts w:ascii="Times New Roman" w:hAnsi="Times New Roman" w:cs="Times New Roman"/>
+          <w:sz w:val="24"/>
+          <w:szCs w:val="24"/>
+        </w:rPr>
+        <w:t>: O jogador</w:t>
+      </w:r>
+      <w:r>
+        <w:rPr>
+          <w:rFonts w:ascii="Times New Roman" w:hAnsi="Times New Roman" w:cs="Times New Roman"/>
+          <w:sz w:val="24"/>
+          <w:szCs w:val="24"/>
+        </w:rPr>
+        <w:t xml:space="preserve"> controla</w:t>
+      </w:r>
+      <w:r>
+        <w:rPr>
+          <w:rFonts w:ascii="Times New Roman" w:hAnsi="Times New Roman" w:cs="Times New Roman"/>
+          <w:sz w:val="24"/>
+          <w:szCs w:val="24"/>
+        </w:rPr>
+        <w:t>rá</w:t>
+      </w:r>
+      <w:r>
+        <w:rPr>
+          <w:rFonts w:ascii="Times New Roman" w:hAnsi="Times New Roman" w:cs="Times New Roman"/>
+          <w:sz w:val="24"/>
+          <w:szCs w:val="24"/>
+        </w:rPr>
+        <w:t xml:space="preserve"> um</w:t>
+      </w:r>
+      <w:r>
+        <w:rPr>
+          <w:rFonts w:ascii="Times New Roman" w:hAnsi="Times New Roman" w:cs="Times New Roman"/>
+          <w:sz w:val="24"/>
+          <w:szCs w:val="24"/>
+        </w:rPr>
+        <w:t xml:space="preserve"> personagem</w:t>
+      </w:r>
+      <w:r>
+        <w:rPr>
+          <w:rFonts w:ascii="Times New Roman" w:hAnsi="Times New Roman" w:cs="Times New Roman"/>
+          <w:sz w:val="24"/>
+          <w:szCs w:val="24"/>
+        </w:rPr>
+        <w:t xml:space="preserve"> esqueleto, o qual correrá pela floresta e coletará ossos no caminho</w:t>
+      </w:r>
+      <w:r>
+        <w:rPr>
+          <w:rFonts w:ascii="Times New Roman" w:hAnsi="Times New Roman" w:cs="Times New Roman"/>
+          <w:sz w:val="24"/>
+          <w:szCs w:val="24"/>
+        </w:rPr>
+        <w:t>.</w:t>
+      </w:r>
+      <w:r>
+        <w:rPr>
+          <w:rFonts w:ascii="Times New Roman" w:hAnsi="Times New Roman" w:cs="Times New Roman"/>
+          <w:sz w:val="24"/>
+          <w:szCs w:val="24"/>
+        </w:rPr>
+        <w:t xml:space="preserve"> O esqueleto precisa desviar dos obstáculos e coletar o maior número de ossos possíveis, para assim atingir uma grande pontuação.</w:t>
+      </w:r>
+    </w:p>
+    <w:p>
+      <w:pPr>
+        <w:spacing w:after="20"/>
+        <w:ind w:firstLine="0"/>
+        <w:rPr>
+          <w:rFonts w:ascii="Times New Roman" w:hAnsi="Times New Roman" w:cs="Times New Roman"/>
+          <w:sz w:val="24"/>
+          <w:szCs w:val="24"/>
+        </w:rPr>
+      </w:pPr>
+    </w:p>
+    <w:p>
+      <w:pPr>
+        <w:spacing w:after="20"/>
+        <w:ind w:firstLine="0"/>
+        <w:rPr>
+          <w:rFonts w:ascii="Times New Roman" w:hAnsi="Times New Roman" w:cs="Times New Roman"/>
+          <w:sz w:val="24"/>
+          <w:szCs w:val="24"/>
+        </w:rPr>
+      </w:pPr>
+      <w:r>
+        <w:rPr>
+          <w:rFonts w:ascii="Times New Roman" w:hAnsi="Times New Roman" w:cs="Times New Roman"/>
+          <w:b/>
+          <w:sz w:val="24"/>
+          <w:szCs w:val="24"/>
+        </w:rPr>
+        <w:t>Objetivo</w:t>
+      </w:r>
+      <w:r>
+        <w:rPr>
+          <w:rFonts w:ascii="Times New Roman" w:hAnsi="Times New Roman" w:cs="Times New Roman"/>
+          <w:sz w:val="24"/>
+          <w:szCs w:val="24"/>
+        </w:rPr>
+        <w:t xml:space="preserve">: </w:t>
+      </w:r>
+      <w:r>
+        <w:rPr>
+          <w:rFonts w:ascii="Times New Roman" w:hAnsi="Times New Roman" w:cs="Times New Roman"/>
+          <w:sz w:val="24"/>
+          <w:szCs w:val="24"/>
+        </w:rPr>
+        <w:t>Fazer o maior número de pontos possíveis não morrendo e coletando ossos</w:t>
+      </w:r>
+      <w:r>
+        <w:rPr>
+          <w:rFonts w:ascii="Times New Roman" w:hAnsi="Times New Roman" w:cs="Times New Roman"/>
+          <w:sz w:val="24"/>
+          <w:szCs w:val="24"/>
+        </w:rPr>
+        <w:t>.</w:t>
+      </w:r>
+    </w:p>
+    <w:p>
+      <w:pPr>
+        <w:spacing w:after="20"/>
+        <w:ind w:firstLine="0"/>
+        <w:rPr>
+          <w:rFonts w:ascii="Times New Roman" w:hAnsi="Times New Roman" w:cs="Times New Roman"/>
+          <w:sz w:val="24"/>
+          <w:szCs w:val="24"/>
+        </w:rPr>
+      </w:pPr>
+    </w:p>
+    <w:p>
+      <w:pPr>
+        <w:spacing w:after="20"/>
+        <w:ind w:firstLine="0"/>
+        <w:rPr>
+          <w:rFonts w:ascii="Times New Roman" w:hAnsi="Times New Roman" w:cs="Times New Roman"/>
+          <w:sz w:val="24"/>
+          <w:szCs w:val="24"/>
+        </w:rPr>
+      </w:pPr>
+      <w:r>
+        <w:rPr>
+          <w:rFonts w:ascii="Times New Roman" w:hAnsi="Times New Roman" w:cs="Times New Roman"/>
+          <w:b/>
+          <w:sz w:val="24"/>
+          <w:szCs w:val="24"/>
+        </w:rPr>
+        <w:t>Recursos</w:t>
+      </w:r>
+      <w:r>
+        <w:rPr>
+          <w:rFonts w:ascii="Times New Roman" w:hAnsi="Times New Roman" w:cs="Times New Roman"/>
+          <w:sz w:val="24"/>
+          <w:szCs w:val="24"/>
+        </w:rPr>
+        <w:t xml:space="preserve">: O jogo possui </w:t>
+      </w:r>
+      <w:r>
+        <w:rPr>
+          <w:rFonts w:ascii="Times New Roman" w:hAnsi="Times New Roman" w:cs="Times New Roman"/>
+          <w:sz w:val="24"/>
+          <w:szCs w:val="24"/>
+        </w:rPr>
+        <w:t>diversos</w:t>
+      </w:r>
+      <w:r>
+        <w:rPr>
+          <w:rFonts w:ascii="Times New Roman" w:hAnsi="Times New Roman" w:cs="Times New Roman"/>
+          <w:sz w:val="24"/>
+          <w:szCs w:val="24"/>
+        </w:rPr>
+        <w:t xml:space="preserve"> cenário</w:t>
+      </w:r>
+      <w:r>
+        <w:rPr>
+          <w:rFonts w:ascii="Times New Roman" w:hAnsi="Times New Roman" w:cs="Times New Roman"/>
+          <w:sz w:val="24"/>
+          <w:szCs w:val="24"/>
+        </w:rPr>
+        <w:t>s</w:t>
+      </w:r>
+      <w:r>
+        <w:rPr>
+          <w:rFonts w:ascii="Times New Roman" w:hAnsi="Times New Roman" w:cs="Times New Roman"/>
+          <w:sz w:val="24"/>
+          <w:szCs w:val="24"/>
+        </w:rPr>
+        <w:t xml:space="preserve"> em 3D</w:t>
+      </w:r>
+      <w:r>
+        <w:rPr>
+          <w:rFonts w:ascii="Times New Roman" w:hAnsi="Times New Roman" w:cs="Times New Roman"/>
+          <w:sz w:val="24"/>
+          <w:szCs w:val="24"/>
+        </w:rPr>
+        <w:t xml:space="preserve"> divididos </w:t>
+      </w:r>
+      <w:r>
+        <w:rPr>
+          <w:rFonts w:ascii="Times New Roman" w:hAnsi="Times New Roman" w:cs="Times New Roman"/>
+          <w:sz w:val="24"/>
+          <w:szCs w:val="24"/>
+        </w:rPr>
+        <w:t xml:space="preserve">em duas partes, a do chão, e a em cima dos </w:t>
+      </w:r>
+      <w:r>
+        <w:rPr>
+          <w:rFonts w:ascii="Times New Roman" w:hAnsi="Times New Roman" w:cs="Times New Roman"/>
+          <w:sz w:val="24"/>
+          <w:szCs w:val="24"/>
+        </w:rPr>
+        <w:t>obstáculos</w:t>
+      </w:r>
+      <w:r>
+        <w:rPr>
+          <w:rFonts w:ascii="Times New Roman" w:hAnsi="Times New Roman" w:cs="Times New Roman"/>
+          <w:sz w:val="24"/>
+          <w:szCs w:val="24"/>
+        </w:rPr>
+        <w:t>.</w:t>
+      </w:r>
+    </w:p>
+    <w:p>
+      <w:pPr>
+        <w:spacing w:after="20"/>
+        <w:ind w:firstLine="708"/>
+        <w:rPr>
+          <w:rFonts w:ascii="Times New Roman" w:hAnsi="Times New Roman" w:cs="Times New Roman"/>
+          <w:sz w:val="24"/>
+          <w:szCs w:val="24"/>
+        </w:rPr>
+      </w:pPr>
+      <w:r>
+        <w:rPr>
+          <w:rFonts w:ascii="Times New Roman" w:hAnsi="Times New Roman" w:cs="Times New Roman"/>
+          <w:sz w:val="24"/>
+          <w:szCs w:val="24"/>
+        </w:rPr>
+        <w:t xml:space="preserve">O </w:t>
+      </w:r>
+      <w:r>
+        <w:rPr>
+          <w:rFonts w:ascii="Times New Roman" w:hAnsi="Times New Roman" w:cs="Times New Roman"/>
+          <w:sz w:val="24"/>
+          <w:szCs w:val="24"/>
+        </w:rPr>
+        <w:t>jogador</w:t>
+      </w:r>
+      <w:r>
+        <w:rPr>
+          <w:rFonts w:ascii="Times New Roman" w:hAnsi="Times New Roman" w:cs="Times New Roman"/>
+          <w:sz w:val="24"/>
+          <w:szCs w:val="24"/>
+        </w:rPr>
+        <w:t xml:space="preserve"> poderá movimentar seu personagem somente para os lados, o personagem seguirá sempre em frente em uma velocidade pré-determinada pelo jogo. Será possível</w:t>
+      </w:r>
+      <w:r>
+        <w:rPr>
+          <w:rFonts w:ascii="Times New Roman" w:hAnsi="Times New Roman" w:cs="Times New Roman"/>
+          <w:sz w:val="24"/>
+          <w:szCs w:val="24"/>
+        </w:rPr>
+        <w:t xml:space="preserve"> desviar dos</w:t>
+      </w:r>
+      <w:r>
+        <w:rPr>
+          <w:rFonts w:ascii="Times New Roman" w:hAnsi="Times New Roman" w:cs="Times New Roman"/>
+          <w:sz w:val="24"/>
+          <w:szCs w:val="24"/>
+        </w:rPr>
+        <w:t xml:space="preserve"> </w:t>
+      </w:r>
+      <w:r>
+        <w:rPr>
+          <w:rFonts w:ascii="Times New Roman" w:hAnsi="Times New Roman" w:cs="Times New Roman"/>
+          <w:sz w:val="24"/>
+          <w:szCs w:val="24"/>
+        </w:rPr>
+        <w:t>obstáculos</w:t>
+      </w:r>
+      <w:r>
+        <w:rPr>
+          <w:rFonts w:ascii="Times New Roman" w:hAnsi="Times New Roman" w:cs="Times New Roman"/>
+          <w:sz w:val="24"/>
+          <w:szCs w:val="24"/>
+        </w:rPr>
+        <w:t xml:space="preserve"> indefinidamente, até o jogador perder o jogo morrendo para algum obstáculo</w:t>
+      </w:r>
+      <w:r>
+        <w:rPr>
+          <w:rFonts w:ascii="Times New Roman" w:hAnsi="Times New Roman" w:cs="Times New Roman"/>
+          <w:sz w:val="24"/>
+          <w:szCs w:val="24"/>
+        </w:rPr>
+        <w:t>.</w:t>
+      </w:r>
+    </w:p>
+    <w:p>
+      <w:pPr>
+        <w:spacing w:after="20"/>
+        <w:rPr>
+          <w:rFonts w:ascii="Times New Roman" w:hAnsi="Times New Roman" w:cs="Times New Roman"/>
+          <w:sz w:val="24"/>
+          <w:szCs w:val="24"/>
+        </w:rPr>
+      </w:pPr>
+      <w:r>
+        <w:rPr>
+          <w:rFonts w:ascii="Times New Roman" w:hAnsi="Times New Roman" w:cs="Times New Roman"/>
+          <w:sz w:val="24"/>
+          <w:szCs w:val="24"/>
+        </w:rPr>
+        <w:t xml:space="preserve">A cada </w:t>
+      </w:r>
+      <w:r>
+        <w:rPr>
+          <w:rFonts w:ascii="Times New Roman" w:hAnsi="Times New Roman" w:cs="Times New Roman"/>
+          <w:sz w:val="24"/>
+          <w:szCs w:val="24"/>
+        </w:rPr>
+        <w:t>segundo ou osso coletado</w:t>
+      </w:r>
+      <w:r>
+        <w:rPr>
+          <w:rFonts w:ascii="Times New Roman" w:hAnsi="Times New Roman" w:cs="Times New Roman"/>
+          <w:sz w:val="24"/>
+          <w:szCs w:val="24"/>
+        </w:rPr>
+        <w:t xml:space="preserve"> o jogador irá </w:t>
+      </w:r>
+      <w:r>
+        <w:rPr>
+          <w:rFonts w:ascii="Times New Roman" w:hAnsi="Times New Roman" w:cs="Times New Roman"/>
+          <w:sz w:val="24"/>
+          <w:szCs w:val="24"/>
+        </w:rPr>
+        <w:t>ganhar</w:t>
+      </w:r>
+      <w:r>
+        <w:rPr>
+          <w:rFonts w:ascii="Times New Roman" w:hAnsi="Times New Roman" w:cs="Times New Roman"/>
+          <w:sz w:val="24"/>
+          <w:szCs w:val="24"/>
+        </w:rPr>
+        <w:t xml:space="preserve"> ponto, </w:t>
+      </w:r>
+      <w:r>
+        <w:rPr>
+          <w:rFonts w:ascii="Times New Roman" w:hAnsi="Times New Roman" w:cs="Times New Roman"/>
+          <w:sz w:val="24"/>
+          <w:szCs w:val="24"/>
+        </w:rPr>
+        <w:t>aumentando assim cada vez mais sua pontuação final.</w:t>
+      </w:r>
+    </w:p>
+    <w:p>
+      <w:pPr>
+        <w:spacing w:after="20"/>
+        <w:rPr>
+          <w:rFonts w:ascii="Times New Roman" w:hAnsi="Times New Roman" w:cs="Times New Roman"/>
+          <w:sz w:val="24"/>
+          <w:szCs w:val="24"/>
+        </w:rPr>
+      </w:pPr>
+    </w:p>
+    <w:p>
+      <w:pPr>
+        <w:spacing w:after="20"/>
+        <w:ind w:firstLine="0"/>
+        <w:rPr>
+          <w:rFonts w:ascii="Times New Roman" w:hAnsi="Times New Roman" w:cs="Times New Roman"/>
+          <w:b/>
+          <w:sz w:val="24"/>
+          <w:szCs w:val="24"/>
+        </w:rPr>
+      </w:pPr>
+      <w:r>
+        <w:rPr>
+          <w:rFonts w:ascii="Times New Roman" w:hAnsi="Times New Roman" w:cs="Times New Roman"/>
+          <w:b/>
+          <w:sz w:val="24"/>
+          <w:szCs w:val="24"/>
+        </w:rPr>
+        <w:t>3. Visão Geral Essencial</w:t>
+      </w:r>
+    </w:p>
+    <w:p>
+      <w:pPr>
+        <w:spacing w:after="20"/>
+        <w:rPr>
+          <w:rFonts w:ascii="Times New Roman" w:hAnsi="Times New Roman" w:cs="Times New Roman"/>
+          <w:sz w:val="24"/>
+          <w:szCs w:val="24"/>
+        </w:rPr>
+      </w:pPr>
+    </w:p>
+    <w:p>
+      <w:pPr>
+        <w:spacing w:after="20"/>
+        <w:ind w:firstLine="0"/>
+        <w:rPr>
+          <w:rFonts w:ascii="Times New Roman" w:hAnsi="Times New Roman" w:cs="Times New Roman"/>
+          <w:b/>
+          <w:sz w:val="24"/>
+          <w:szCs w:val="24"/>
+        </w:rPr>
+      </w:pPr>
+      <w:r>
+        <w:rPr>
+          <w:rFonts w:ascii="Times New Roman" w:hAnsi="Times New Roman" w:cs="Times New Roman"/>
+          <w:b/>
+          <w:sz w:val="24"/>
+          <w:szCs w:val="24"/>
+        </w:rPr>
+        <w:t>Resumo:</w:t>
+      </w:r>
+      <w:r>
+        <w:rPr>
+          <w:rFonts w:ascii="Times New Roman" w:hAnsi="Times New Roman" w:cs="Times New Roman"/>
+          <w:b/>
+          <w:sz w:val="24"/>
+          <w:szCs w:val="24"/>
+        </w:rPr>
+        <w:t xml:space="preserve"> </w:t>
+      </w:r>
+    </w:p>
+    <w:p>
+      <w:pPr>
+        <w:spacing w:after="20"/>
+        <w:ind w:firstLine="708"/>
+        <w:rPr>
+          <w:rFonts w:ascii="Times New Roman" w:hAnsi="Times New Roman" w:cs="Times New Roman"/>
+          <w:sz w:val="24"/>
+          <w:szCs w:val="24"/>
+        </w:rPr>
+      </w:pPr>
+      <w:proofErr w:type="spellStart"/>
+      <w:r>
+        <w:rPr>
+          <w:rFonts w:ascii="Times New Roman" w:hAnsi="Times New Roman" w:cs="Times New Roman"/>
+          <w:sz w:val="24"/>
+          <w:szCs w:val="24"/>
         </w:rPr>
         <w:t>Run</w:t>
       </w:r>
       <w:proofErr w:type="spellEnd"/>
       <w:r>
         <w:rPr>
-          <w:rFonts w:ascii="Times New Roman" w:eastAsia="Times New Roman" w:hAnsi="Times New Roman" w:cs="Times New Roman"/>
-          <w:sz w:val="24"/>
+          <w:rFonts w:ascii="Times New Roman" w:hAnsi="Times New Roman" w:cs="Times New Roman"/>
+          <w:sz w:val="24"/>
+          <w:szCs w:val="24"/>
         </w:rPr>
         <w:t xml:space="preserve"> </w:t>
       </w:r>
       <w:proofErr w:type="spellStart"/>
       <w:r>
         <w:rPr>
-          <w:rFonts w:ascii="Times New Roman" w:eastAsia="Times New Roman" w:hAnsi="Times New Roman" w:cs="Times New Roman"/>
-          <w:sz w:val="24"/>
+          <w:rFonts w:ascii="Times New Roman" w:hAnsi="Times New Roman" w:cs="Times New Roman"/>
+          <w:sz w:val="24"/>
+          <w:szCs w:val="24"/>
         </w:rPr>
         <w:t>Skeleton</w:t>
       </w:r>
       <w:proofErr w:type="spellEnd"/>
       <w:r>
         <w:rPr>
-          <w:rFonts w:ascii="Times New Roman" w:eastAsia="Times New Roman" w:hAnsi="Times New Roman" w:cs="Times New Roman"/>
-          <w:sz w:val="24"/>
+          <w:rFonts w:ascii="Times New Roman" w:hAnsi="Times New Roman" w:cs="Times New Roman"/>
+          <w:sz w:val="24"/>
+          <w:szCs w:val="24"/>
         </w:rPr>
         <w:t xml:space="preserve">, </w:t>
       </w:r>
       <w:proofErr w:type="spellStart"/>
       <w:r>
         <w:rPr>
-          <w:rFonts w:ascii="Times New Roman" w:eastAsia="Times New Roman" w:hAnsi="Times New Roman" w:cs="Times New Roman"/>
-          <w:sz w:val="24"/>
+          <w:rFonts w:ascii="Times New Roman" w:hAnsi="Times New Roman" w:cs="Times New Roman"/>
+          <w:sz w:val="24"/>
+          <w:szCs w:val="24"/>
         </w:rPr>
         <w:t>Run</w:t>
       </w:r>
       <w:proofErr w:type="spellEnd"/>
-    </w:p>
-    <w:p>
-      <w:pPr>
-        <w:spacing w:after="20"/>
-        <w:ind w:firstLine="0"/>
-        <w:rPr>
-          <w:rFonts w:ascii="Times New Roman" w:hAnsi="Times New Roman" w:cs="Times New Roman"/>
-          <w:sz w:val="24"/>
-          <w:szCs w:val="24"/>
-        </w:rPr>
-      </w:pPr>
-      <w:r>
-        <w:rPr>
-          <w:rFonts w:ascii="Times New Roman" w:hAnsi="Times New Roman" w:cs="Times New Roman"/>
-          <w:b/>
-          <w:sz w:val="24"/>
-          <w:szCs w:val="24"/>
-        </w:rPr>
-        <w:t>Plataforma</w:t>
-      </w:r>
-      <w:r>
-        <w:rPr>
-          <w:rFonts w:ascii="Times New Roman" w:hAnsi="Times New Roman" w:cs="Times New Roman"/>
-          <w:sz w:val="24"/>
-          <w:szCs w:val="24"/>
-        </w:rPr>
-        <w:t>: Mobile.</w:t>
-      </w:r>
-    </w:p>
-    <w:p>
-      <w:pPr>
-        <w:spacing w:after="20"/>
-        <w:ind w:firstLine="0"/>
-        <w:rPr>
-          <w:rFonts w:ascii="Times New Roman" w:hAnsi="Times New Roman" w:cs="Times New Roman"/>
-          <w:sz w:val="24"/>
-          <w:szCs w:val="24"/>
-        </w:rPr>
-      </w:pPr>
-      <w:r>
-        <w:rPr>
-          <w:rFonts w:ascii="Times New Roman" w:hAnsi="Times New Roman" w:cs="Times New Roman"/>
-          <w:b/>
-          <w:sz w:val="24"/>
-          <w:szCs w:val="24"/>
-        </w:rPr>
-        <w:t>Jogadores</w:t>
-      </w:r>
-      <w:r>
-        <w:rPr>
-          <w:rFonts w:ascii="Times New Roman" w:hAnsi="Times New Roman" w:cs="Times New Roman"/>
-          <w:sz w:val="24"/>
-          <w:szCs w:val="24"/>
-        </w:rPr>
-        <w:t xml:space="preserve">: </w:t>
-      </w:r>
-      <w:proofErr w:type="spellStart"/>
-      <w:r>
-        <w:rPr>
-          <w:rFonts w:ascii="Times New Roman" w:hAnsi="Times New Roman" w:cs="Times New Roman"/>
-          <w:sz w:val="24"/>
-          <w:szCs w:val="24"/>
-        </w:rPr>
-        <w:t>Simgle</w:t>
-      </w:r>
-      <w:proofErr w:type="spellEnd"/>
-      <w:r>
-        <w:rPr>
-          <w:rFonts w:ascii="Times New Roman" w:hAnsi="Times New Roman" w:cs="Times New Roman"/>
-          <w:sz w:val="24"/>
-          <w:szCs w:val="24"/>
-        </w:rPr>
-        <w:t>-Player</w:t>
+      <w:r>
+        <w:rPr>
+          <w:rFonts w:ascii="Times New Roman" w:hAnsi="Times New Roman" w:cs="Times New Roman"/>
+          <w:sz w:val="24"/>
+          <w:szCs w:val="24"/>
+        </w:rPr>
+        <w:t xml:space="preserve"> colocará o jogado</w:t>
+      </w:r>
+      <w:r>
+        <w:rPr>
+          <w:rFonts w:ascii="Times New Roman" w:hAnsi="Times New Roman" w:cs="Times New Roman"/>
+          <w:sz w:val="24"/>
+          <w:szCs w:val="24"/>
+        </w:rPr>
+        <w:t>r no controle de um esqueleto que está correndo pela floresta na noite de Halloween. O objetivo desse esqueleto é coletar o maior numero possível de ossos para chegar ao cemitério e usar os ossos para invocar seus irmãos esqueletos nessa noite das bruxas.</w:t>
+      </w:r>
+    </w:p>
+    <w:p>
+      <w:pPr>
+        <w:spacing w:after="20"/>
+        <w:ind w:firstLine="708"/>
+        <w:rPr>
+          <w:rFonts w:ascii="Times New Roman" w:hAnsi="Times New Roman" w:cs="Times New Roman"/>
+          <w:sz w:val="24"/>
+          <w:szCs w:val="24"/>
+        </w:rPr>
+      </w:pPr>
+      <w:r>
+        <w:rPr>
+          <w:rFonts w:ascii="Times New Roman" w:hAnsi="Times New Roman" w:cs="Times New Roman"/>
+          <w:sz w:val="24"/>
+          <w:szCs w:val="24"/>
+        </w:rPr>
+        <w:t>O jogo conta com cenários e personagens 3D, além de ambientação temática com o objetivo de colocar o jogador em uma profunda imersão no tema.</w:t>
+      </w:r>
+    </w:p>
+    <w:p>
+      <w:pPr>
+        <w:spacing w:after="20"/>
+        <w:ind w:firstLine="708"/>
+        <w:rPr>
+          <w:rFonts w:ascii="Times New Roman" w:hAnsi="Times New Roman" w:cs="Times New Roman"/>
+          <w:sz w:val="24"/>
+          <w:szCs w:val="24"/>
+        </w:rPr>
+      </w:pPr>
+    </w:p>
+    <w:p>
+      <w:pPr>
+        <w:spacing w:after="20"/>
+        <w:ind w:firstLine="0"/>
+        <w:rPr>
+          <w:rFonts w:ascii="Times New Roman" w:hAnsi="Times New Roman" w:cs="Times New Roman"/>
+          <w:b/>
+          <w:sz w:val="24"/>
+          <w:szCs w:val="24"/>
+        </w:rPr>
+      </w:pPr>
+      <w:r>
+        <w:rPr>
+          <w:rFonts w:ascii="Times New Roman" w:hAnsi="Times New Roman" w:cs="Times New Roman"/>
+          <w:b/>
+          <w:sz w:val="24"/>
+          <w:szCs w:val="24"/>
+        </w:rPr>
+        <w:t>3.1 Aspectos Fundamentais</w:t>
+      </w:r>
+    </w:p>
+    <w:p>
+      <w:pPr>
+        <w:spacing w:after="20"/>
+        <w:rPr>
+          <w:rFonts w:ascii="Times New Roman" w:hAnsi="Times New Roman" w:cs="Times New Roman"/>
+          <w:sz w:val="24"/>
+          <w:szCs w:val="24"/>
+        </w:rPr>
+      </w:pPr>
+    </w:p>
+    <w:p>
+      <w:pPr>
+        <w:spacing w:after="20"/>
+        <w:ind w:firstLine="708"/>
+        <w:rPr>
+          <w:rFonts w:ascii="Times New Roman" w:hAnsi="Times New Roman" w:cs="Times New Roman"/>
+          <w:sz w:val="24"/>
+          <w:szCs w:val="24"/>
+        </w:rPr>
+      </w:pPr>
+      <w:r>
+        <w:rPr>
+          <w:rFonts w:ascii="Times New Roman" w:hAnsi="Times New Roman" w:cs="Times New Roman"/>
+          <w:sz w:val="24"/>
+          <w:szCs w:val="24"/>
+        </w:rPr>
+        <w:t>O jogador irá</w:t>
+      </w:r>
+      <w:r>
+        <w:rPr>
+          <w:rFonts w:ascii="Times New Roman" w:hAnsi="Times New Roman" w:cs="Times New Roman"/>
+          <w:sz w:val="24"/>
+          <w:szCs w:val="24"/>
+        </w:rPr>
+        <w:t xml:space="preserve"> controlar um</w:t>
+      </w:r>
+      <w:r>
+        <w:rPr>
+          <w:rFonts w:ascii="Times New Roman" w:hAnsi="Times New Roman" w:cs="Times New Roman"/>
+          <w:sz w:val="24"/>
+          <w:szCs w:val="24"/>
+        </w:rPr>
+        <w:t xml:space="preserve"> personagem</w:t>
+      </w:r>
+      <w:r>
+        <w:rPr>
+          <w:rFonts w:ascii="Times New Roman" w:hAnsi="Times New Roman" w:cs="Times New Roman"/>
+          <w:sz w:val="24"/>
+          <w:szCs w:val="24"/>
+        </w:rPr>
+        <w:t xml:space="preserve"> esqueleto</w:t>
+      </w:r>
+      <w:r>
+        <w:rPr>
+          <w:rFonts w:ascii="Times New Roman" w:hAnsi="Times New Roman" w:cs="Times New Roman"/>
+          <w:sz w:val="24"/>
+          <w:szCs w:val="24"/>
+        </w:rPr>
+        <w:t>,</w:t>
+      </w:r>
+      <w:r>
+        <w:rPr>
+          <w:rFonts w:ascii="Times New Roman" w:hAnsi="Times New Roman" w:cs="Times New Roman"/>
+          <w:sz w:val="24"/>
+          <w:szCs w:val="24"/>
+        </w:rPr>
+        <w:t xml:space="preserve"> que </w:t>
+      </w:r>
+      <w:r>
+        <w:rPr>
+          <w:rFonts w:ascii="Times New Roman" w:hAnsi="Times New Roman" w:cs="Times New Roman"/>
+          <w:sz w:val="24"/>
+          <w:szCs w:val="24"/>
+        </w:rPr>
+        <w:t xml:space="preserve">estará </w:t>
+      </w:r>
+      <w:r>
+        <w:rPr>
+          <w:rFonts w:ascii="Times New Roman" w:hAnsi="Times New Roman" w:cs="Times New Roman"/>
+          <w:sz w:val="24"/>
+          <w:szCs w:val="24"/>
+        </w:rPr>
+        <w:t xml:space="preserve">correndo e coletando ossos em sua jornada. O personagem será movimentado com toques na tela, sendo que cada direção de toque terá uma ação diferente. Toques em sentido para a direita e esquerda </w:t>
+      </w:r>
+      <w:r>
+        <w:rPr>
+          <w:rFonts w:ascii="Times New Roman" w:hAnsi="Times New Roman" w:cs="Times New Roman"/>
+          <w:sz w:val="24"/>
+          <w:szCs w:val="24"/>
+        </w:rPr>
+        <w:lastRenderedPageBreak/>
+        <w:t>movimentarão o personagem para os lados, toques para cima o farão pular, e toques para baixo o farão rolar por baixo dos obstáculos.</w:t>
+      </w:r>
+    </w:p>
+    <w:p>
+      <w:pPr>
+        <w:spacing w:after="20"/>
+        <w:rPr>
+          <w:rFonts w:ascii="Times New Roman" w:hAnsi="Times New Roman" w:cs="Times New Roman"/>
+          <w:sz w:val="24"/>
+          <w:szCs w:val="24"/>
+        </w:rPr>
+      </w:pPr>
+    </w:p>
+    <w:p>
+      <w:pPr>
+        <w:spacing w:after="20"/>
+        <w:ind w:firstLine="0"/>
+        <w:rPr>
+          <w:rFonts w:ascii="Times New Roman" w:hAnsi="Times New Roman" w:cs="Times New Roman"/>
+          <w:b/>
+          <w:sz w:val="24"/>
+          <w:szCs w:val="24"/>
+        </w:rPr>
+      </w:pPr>
+      <w:r>
+        <w:rPr>
+          <w:rFonts w:ascii="Times New Roman" w:hAnsi="Times New Roman" w:cs="Times New Roman"/>
+          <w:b/>
+          <w:sz w:val="24"/>
+          <w:szCs w:val="24"/>
+        </w:rPr>
+        <w:t xml:space="preserve">4. </w:t>
+      </w:r>
+      <w:r>
+        <w:rPr>
+          <w:rFonts w:ascii="Times New Roman" w:hAnsi="Times New Roman" w:cs="Times New Roman"/>
+          <w:b/>
+          <w:sz w:val="24"/>
+          <w:szCs w:val="24"/>
+        </w:rPr>
+        <w:t>Dificultadores</w:t>
+      </w:r>
+    </w:p>
+    <w:p>
+      <w:pPr>
+        <w:spacing w:after="20"/>
+        <w:ind w:firstLine="0"/>
+        <w:rPr>
+          <w:rFonts w:ascii="Times New Roman" w:hAnsi="Times New Roman" w:cs="Times New Roman"/>
+          <w:b/>
+          <w:sz w:val="24"/>
+          <w:szCs w:val="24"/>
+        </w:rPr>
+      </w:pPr>
+    </w:p>
+    <w:p>
+      <w:pPr>
+        <w:spacing w:after="20"/>
+        <w:rPr>
+          <w:rFonts w:ascii="Times New Roman" w:hAnsi="Times New Roman" w:cs="Times New Roman"/>
+          <w:sz w:val="24"/>
+          <w:szCs w:val="24"/>
+        </w:rPr>
+      </w:pPr>
+      <w:r>
+        <w:rPr>
+          <w:rFonts w:ascii="Times New Roman" w:hAnsi="Times New Roman" w:cs="Times New Roman"/>
+          <w:sz w:val="24"/>
+          <w:szCs w:val="24"/>
+        </w:rPr>
+        <w:t>Os principais dificultadores do jogo serão obstáculos no caminho do jogador. Haverão três tipos de obstáculos, sendo ele o tronco, a placa e a lápide. O tronco o jogador deve desviar para os lados ou usar uma rampa para subir em cima do mesmo. A placa o jogador deve desviar para os lados ou deslizar por baixo dela. E a lápide o jogador deve desviar para os lados ou pular por cima da mesma.</w:t>
+      </w:r>
+    </w:p>
+    <w:p>
+      <w:pPr>
+        <w:spacing w:after="20"/>
+        <w:rPr>
+          <w:rFonts w:ascii="Times New Roman" w:hAnsi="Times New Roman" w:cs="Times New Roman"/>
+          <w:sz w:val="24"/>
+          <w:szCs w:val="24"/>
+        </w:rPr>
+      </w:pPr>
+    </w:p>
+    <w:p>
+      <w:pPr>
+        <w:ind w:firstLine="0"/>
+        <w:rPr>
+          <w:rFonts w:ascii="Times New Roman" w:hAnsi="Times New Roman" w:cs="Times New Roman"/>
+          <w:b/>
+          <w:sz w:val="24"/>
+          <w:szCs w:val="24"/>
+        </w:rPr>
+      </w:pPr>
+      <w:r>
+        <w:rPr>
+          <w:rFonts w:ascii="Times New Roman" w:hAnsi="Times New Roman" w:cs="Times New Roman"/>
+          <w:b/>
+          <w:sz w:val="24"/>
+          <w:szCs w:val="24"/>
+        </w:rPr>
+        <w:t>6. Requisitos Principais do Jogo</w:t>
+      </w:r>
+    </w:p>
+    <w:p>
+      <w:pPr>
+        <w:ind w:firstLine="0"/>
+        <w:rPr>
+          <w:rFonts w:ascii="Times New Roman" w:hAnsi="Times New Roman" w:cs="Times New Roman"/>
+          <w:b/>
+          <w:sz w:val="24"/>
+          <w:szCs w:val="24"/>
+        </w:rPr>
+      </w:pPr>
+      <w:r>
+        <w:rPr>
+          <w:rFonts w:ascii="Times New Roman" w:hAnsi="Times New Roman" w:cs="Times New Roman"/>
+          <w:b/>
+          <w:sz w:val="24"/>
+          <w:szCs w:val="24"/>
+        </w:rPr>
+        <w:t>6.1. Requisitos Funcionais</w:t>
+      </w:r>
+    </w:p>
+    <w:p>
+      <w:pPr>
+        <w:ind w:firstLine="0"/>
+        <w:rPr>
+          <w:rFonts w:ascii="Times New Roman" w:hAnsi="Times New Roman" w:cs="Times New Roman"/>
+          <w:sz w:val="24"/>
+          <w:szCs w:val="24"/>
+        </w:rPr>
+      </w:pPr>
+      <w:r>
+        <w:rPr>
+          <w:rFonts w:ascii="Times New Roman" w:hAnsi="Times New Roman" w:cs="Times New Roman"/>
+          <w:sz w:val="24"/>
+          <w:szCs w:val="24"/>
+        </w:rPr>
+        <w:t xml:space="preserve">RF1. O jogador poderá </w:t>
+      </w:r>
+      <w:r>
+        <w:rPr>
+          <w:rFonts w:ascii="Times New Roman" w:hAnsi="Times New Roman" w:cs="Times New Roman"/>
+          <w:sz w:val="24"/>
+          <w:szCs w:val="24"/>
+        </w:rPr>
+        <w:t>desviar de todos os obstáculos</w:t>
       </w:r>
       <w:r>
         <w:rPr>
@@ -931,48 +1771,86 @@
     </w:p>
     <w:p>
       <w:pPr>
-        <w:spacing w:after="20"/>
-        <w:ind w:firstLine="0"/>
-        <w:rPr>
-          <w:rFonts w:ascii="Times New Roman" w:hAnsi="Times New Roman" w:cs="Times New Roman"/>
-          <w:sz w:val="24"/>
-          <w:szCs w:val="24"/>
-        </w:rPr>
-      </w:pPr>
-      <w:r>
-        <w:rPr>
-          <w:rFonts w:ascii="Times New Roman" w:hAnsi="Times New Roman" w:cs="Times New Roman"/>
-          <w:b/>
-          <w:sz w:val="24"/>
-          <w:szCs w:val="24"/>
-        </w:rPr>
-        <w:t>Gênero</w:t>
-      </w:r>
-      <w:r>
-        <w:rPr>
-          <w:rFonts w:ascii="Times New Roman" w:hAnsi="Times New Roman" w:cs="Times New Roman"/>
-          <w:sz w:val="24"/>
-          <w:szCs w:val="24"/>
-        </w:rPr>
-        <w:t xml:space="preserve">: </w:t>
-      </w:r>
-      <w:proofErr w:type="spellStart"/>
-      <w:r>
-        <w:rPr>
-          <w:rFonts w:ascii="Times New Roman" w:hAnsi="Times New Roman" w:cs="Times New Roman"/>
-          <w:sz w:val="24"/>
-          <w:szCs w:val="24"/>
-        </w:rPr>
-        <w:t>Runner</w:t>
-      </w:r>
-      <w:proofErr w:type="spellEnd"/>
-      <w:r>
-        <w:rPr>
-          <w:rFonts w:ascii="Times New Roman" w:hAnsi="Times New Roman" w:cs="Times New Roman"/>
-          <w:sz w:val="24"/>
-          <w:szCs w:val="24"/>
-        </w:rPr>
-        <w:t>/RPG</w:t>
+        <w:ind w:firstLine="0"/>
+        <w:rPr>
+          <w:rFonts w:ascii="Times New Roman" w:hAnsi="Times New Roman" w:cs="Times New Roman"/>
+          <w:sz w:val="24"/>
+          <w:szCs w:val="24"/>
+        </w:rPr>
+      </w:pPr>
+      <w:r>
+        <w:rPr>
+          <w:rFonts w:ascii="Times New Roman" w:hAnsi="Times New Roman" w:cs="Times New Roman"/>
+          <w:sz w:val="24"/>
+          <w:szCs w:val="24"/>
+        </w:rPr>
+        <w:t xml:space="preserve">RF2. </w:t>
+      </w:r>
+      <w:r>
+        <w:rPr>
+          <w:rFonts w:ascii="Times New Roman" w:hAnsi="Times New Roman" w:cs="Times New Roman"/>
+          <w:sz w:val="24"/>
+          <w:szCs w:val="24"/>
+        </w:rPr>
+        <w:t>Todos os obstáculos devem ter uma maneira intuitiva e possível de serem evitados.</w:t>
+      </w:r>
+    </w:p>
+    <w:p>
+      <w:pPr>
+        <w:ind w:firstLine="0"/>
+        <w:rPr>
+          <w:rFonts w:ascii="Times New Roman" w:hAnsi="Times New Roman" w:cs="Times New Roman"/>
+          <w:sz w:val="24"/>
+          <w:szCs w:val="24"/>
+        </w:rPr>
+      </w:pPr>
+      <w:r>
+        <w:rPr>
+          <w:rFonts w:ascii="Times New Roman" w:hAnsi="Times New Roman" w:cs="Times New Roman"/>
+          <w:sz w:val="24"/>
+          <w:szCs w:val="24"/>
+        </w:rPr>
+        <w:t>RF</w:t>
+      </w:r>
+      <w:r>
+        <w:rPr>
+          <w:rFonts w:ascii="Times New Roman" w:hAnsi="Times New Roman" w:cs="Times New Roman"/>
+          <w:sz w:val="24"/>
+          <w:szCs w:val="24"/>
+        </w:rPr>
+        <w:t>3</w:t>
+      </w:r>
+      <w:r>
+        <w:rPr>
+          <w:rFonts w:ascii="Times New Roman" w:hAnsi="Times New Roman" w:cs="Times New Roman"/>
+          <w:sz w:val="24"/>
+          <w:szCs w:val="24"/>
+        </w:rPr>
+        <w:t xml:space="preserve">. O jogador poderá </w:t>
+      </w:r>
+      <w:r>
+        <w:rPr>
+          <w:rFonts w:ascii="Times New Roman" w:hAnsi="Times New Roman" w:cs="Times New Roman"/>
+          <w:sz w:val="24"/>
+          <w:szCs w:val="24"/>
+        </w:rPr>
+        <w:t>recomeçar</w:t>
+      </w:r>
+      <w:r>
+        <w:rPr>
+          <w:rFonts w:ascii="Times New Roman" w:hAnsi="Times New Roman" w:cs="Times New Roman"/>
+          <w:sz w:val="24"/>
+          <w:szCs w:val="24"/>
+        </w:rPr>
+        <w:t xml:space="preserve"> a fase livremente</w:t>
+      </w:r>
+      <w:r>
+        <w:rPr>
+          <w:rFonts w:ascii="Times New Roman" w:hAnsi="Times New Roman" w:cs="Times New Roman"/>
+          <w:sz w:val="24"/>
+          <w:szCs w:val="24"/>
+        </w:rPr>
+        <w:t xml:space="preserve"> ao morrer</w:t>
       </w:r>
       <w:r>
         <w:rPr>
@@ -985,81 +1863,44 @@
     </w:p>
     <w:p>
       <w:pPr>
-        <w:spacing w:after="20"/>
-        <w:ind w:firstLine="0"/>
-        <w:rPr>
-          <w:rFonts w:ascii="Times New Roman" w:hAnsi="Times New Roman" w:cs="Times New Roman"/>
-          <w:sz w:val="24"/>
-          <w:szCs w:val="24"/>
-        </w:rPr>
-      </w:pPr>
-      <w:r>
-        <w:rPr>
-          <w:rFonts w:ascii="Times New Roman" w:hAnsi="Times New Roman" w:cs="Times New Roman"/>
-          <w:b/>
-          <w:sz w:val="24"/>
-          <w:szCs w:val="24"/>
-        </w:rPr>
-        <w:t xml:space="preserve">High </w:t>
-      </w:r>
-      <w:proofErr w:type="spellStart"/>
-      <w:r>
-        <w:rPr>
-          <w:rFonts w:ascii="Times New Roman" w:hAnsi="Times New Roman" w:cs="Times New Roman"/>
-          <w:b/>
-          <w:sz w:val="24"/>
-          <w:szCs w:val="24"/>
-        </w:rPr>
-        <w:t>Concept</w:t>
-      </w:r>
-      <w:proofErr w:type="spellEnd"/>
-      <w:r>
-        <w:rPr>
-          <w:rFonts w:ascii="Times New Roman" w:hAnsi="Times New Roman" w:cs="Times New Roman"/>
-          <w:sz w:val="24"/>
-          <w:szCs w:val="24"/>
-        </w:rPr>
-        <w:t>: O jogador</w:t>
-      </w:r>
-      <w:r>
-        <w:rPr>
-          <w:rFonts w:ascii="Times New Roman" w:hAnsi="Times New Roman" w:cs="Times New Roman"/>
-          <w:sz w:val="24"/>
-          <w:szCs w:val="24"/>
-        </w:rPr>
-        <w:t xml:space="preserve"> controla</w:t>
-      </w:r>
-      <w:r>
-        <w:rPr>
-          <w:rFonts w:ascii="Times New Roman" w:hAnsi="Times New Roman" w:cs="Times New Roman"/>
-          <w:sz w:val="24"/>
-          <w:szCs w:val="24"/>
-        </w:rPr>
-        <w:t>rá</w:t>
-      </w:r>
-      <w:r>
-        <w:rPr>
-          <w:rFonts w:ascii="Times New Roman" w:hAnsi="Times New Roman" w:cs="Times New Roman"/>
-          <w:sz w:val="24"/>
-          <w:szCs w:val="24"/>
-        </w:rPr>
-        <w:t xml:space="preserve"> um</w:t>
-      </w:r>
-      <w:r>
-        <w:rPr>
-          <w:rFonts w:ascii="Times New Roman" w:hAnsi="Times New Roman" w:cs="Times New Roman"/>
-          <w:sz w:val="24"/>
-          <w:szCs w:val="24"/>
-        </w:rPr>
-        <w:t xml:space="preserve"> personagem</w:t>
-      </w:r>
-      <w:r>
-        <w:rPr>
-          <w:rFonts w:ascii="Times New Roman" w:hAnsi="Times New Roman" w:cs="Times New Roman"/>
-          <w:sz w:val="24"/>
-          <w:szCs w:val="24"/>
-        </w:rPr>
-        <w:t xml:space="preserve"> esqueleto, o qual correrá pela floresta e coletará ossos no caminho</w:t>
+        <w:ind w:firstLine="0"/>
+        <w:rPr>
+          <w:rFonts w:ascii="Times New Roman" w:hAnsi="Times New Roman" w:cs="Times New Roman"/>
+          <w:sz w:val="24"/>
+          <w:szCs w:val="24"/>
+        </w:rPr>
+      </w:pPr>
+      <w:r>
+        <w:rPr>
+          <w:rFonts w:ascii="Times New Roman" w:hAnsi="Times New Roman" w:cs="Times New Roman"/>
+          <w:sz w:val="24"/>
+          <w:szCs w:val="24"/>
+        </w:rPr>
+        <w:t>RF</w:t>
+      </w:r>
+      <w:r>
+        <w:rPr>
+          <w:rFonts w:ascii="Times New Roman" w:hAnsi="Times New Roman" w:cs="Times New Roman"/>
+          <w:sz w:val="24"/>
+          <w:szCs w:val="24"/>
+        </w:rPr>
+        <w:t>4</w:t>
+      </w:r>
+      <w:r>
+        <w:rPr>
+          <w:rFonts w:ascii="Times New Roman" w:hAnsi="Times New Roman" w:cs="Times New Roman"/>
+          <w:sz w:val="24"/>
+          <w:szCs w:val="24"/>
+        </w:rPr>
+        <w:t xml:space="preserve">. </w:t>
+      </w:r>
+      <w:r>
+        <w:rPr>
+          <w:rFonts w:ascii="Times New Roman" w:hAnsi="Times New Roman" w:cs="Times New Roman"/>
+          <w:sz w:val="24"/>
+          <w:szCs w:val="24"/>
+        </w:rPr>
+        <w:t>O jogador poderá controlar as ações do personagem através de toques na tela</w:t>
       </w:r>
       <w:r>
         <w:rPr>
@@ -1069,60 +1910,54 @@
         </w:rPr>
         <w:t>.</w:t>
       </w:r>
-      <w:r>
-        <w:rPr>
-          <w:rFonts w:ascii="Times New Roman" w:hAnsi="Times New Roman" w:cs="Times New Roman"/>
-          <w:sz w:val="24"/>
-          <w:szCs w:val="24"/>
-        </w:rPr>
-        <w:t xml:space="preserve"> O esqueleto precisa desviar dos obstáculos e coletar o maior número de ossos possíveis, para assim atingir uma grande pontuação.</w:t>
-      </w:r>
-    </w:p>
-    <w:p>
-      <w:pPr>
-        <w:spacing w:after="20"/>
-        <w:ind w:firstLine="0"/>
-        <w:rPr>
-          <w:rFonts w:ascii="Times New Roman" w:hAnsi="Times New Roman" w:cs="Times New Roman"/>
-          <w:sz w:val="24"/>
-          <w:szCs w:val="24"/>
-        </w:rPr>
-      </w:pPr>
-    </w:p>
-    <w:p>
-      <w:pPr>
-        <w:spacing w:after="20"/>
-        <w:ind w:firstLine="0"/>
-        <w:rPr>
-          <w:rFonts w:ascii="Times New Roman" w:hAnsi="Times New Roman" w:cs="Times New Roman"/>
-          <w:sz w:val="24"/>
-          <w:szCs w:val="24"/>
-        </w:rPr>
-      </w:pPr>
-      <w:r>
-        <w:rPr>
-          <w:rFonts w:ascii="Times New Roman" w:hAnsi="Times New Roman" w:cs="Times New Roman"/>
-          <w:b/>
-          <w:sz w:val="24"/>
-          <w:szCs w:val="24"/>
-        </w:rPr>
-        <w:t>Objetivo</w:t>
-      </w:r>
-      <w:r>
-        <w:rPr>
-          <w:rFonts w:ascii="Times New Roman" w:hAnsi="Times New Roman" w:cs="Times New Roman"/>
-          <w:sz w:val="24"/>
-          <w:szCs w:val="24"/>
-        </w:rPr>
-        <w:t xml:space="preserve">: </w:t>
-      </w:r>
-      <w:r>
-        <w:rPr>
-          <w:rFonts w:ascii="Times New Roman" w:hAnsi="Times New Roman" w:cs="Times New Roman"/>
-          <w:sz w:val="24"/>
-          <w:szCs w:val="24"/>
-        </w:rPr>
-        <w:t>Fazer o maior número de pontos possíveis não morrendo e coletando ossos</w:t>
+    </w:p>
+    <w:p>
+      <w:pPr>
+        <w:ind w:firstLine="0"/>
+        <w:rPr>
+          <w:rFonts w:ascii="Times New Roman" w:hAnsi="Times New Roman" w:cs="Times New Roman"/>
+          <w:sz w:val="24"/>
+          <w:szCs w:val="24"/>
+        </w:rPr>
+      </w:pPr>
+    </w:p>
+    <w:p>
+      <w:pPr>
+        <w:ind w:firstLine="0"/>
+        <w:rPr>
+          <w:rFonts w:ascii="Times New Roman" w:hAnsi="Times New Roman" w:cs="Times New Roman"/>
+          <w:b/>
+          <w:sz w:val="24"/>
+          <w:szCs w:val="24"/>
+        </w:rPr>
+      </w:pPr>
+      <w:r>
+        <w:rPr>
+          <w:rFonts w:ascii="Times New Roman" w:hAnsi="Times New Roman" w:cs="Times New Roman"/>
+          <w:b/>
+          <w:sz w:val="24"/>
+          <w:szCs w:val="24"/>
+        </w:rPr>
+        <w:t>6.2. Requisitos Não Funcionais</w:t>
+      </w:r>
+    </w:p>
+    <w:p>
+      <w:pPr>
+        <w:spacing w:after="20"/>
+        <w:ind w:firstLine="0"/>
+        <w:rPr>
+          <w:rFonts w:ascii="Times New Roman" w:hAnsi="Times New Roman" w:cs="Times New Roman"/>
+          <w:sz w:val="24"/>
+          <w:szCs w:val="24"/>
+        </w:rPr>
+      </w:pPr>
+      <w:r>
+        <w:rPr>
+          <w:rFonts w:ascii="Times New Roman" w:hAnsi="Times New Roman" w:cs="Times New Roman"/>
+          <w:sz w:val="24"/>
+          <w:szCs w:val="24"/>
+        </w:rPr>
+        <w:t>RNF1. Compatível com sistema operacional Android</w:t>
       </w:r>
       <w:r>
         <w:rPr>
@@ -1143,81 +1978,21 @@
           <w:szCs w:val="24"/>
         </w:rPr>
       </w:pPr>
-    </w:p>
-    <w:p>
-      <w:pPr>
-        <w:spacing w:after="20"/>
-        <w:ind w:firstLine="0"/>
-        <w:rPr>
-          <w:rFonts w:ascii="Times New Roman" w:hAnsi="Times New Roman" w:cs="Times New Roman"/>
-          <w:sz w:val="24"/>
-          <w:szCs w:val="24"/>
-        </w:rPr>
-      </w:pPr>
-      <w:r>
-        <w:rPr>
-          <w:rFonts w:ascii="Times New Roman" w:hAnsi="Times New Roman" w:cs="Times New Roman"/>
-          <w:b/>
-          <w:sz w:val="24"/>
-          <w:szCs w:val="24"/>
-        </w:rPr>
-        <w:t>Recursos</w:t>
-      </w:r>
-      <w:r>
-        <w:rPr>
-          <w:rFonts w:ascii="Times New Roman" w:hAnsi="Times New Roman" w:cs="Times New Roman"/>
-          <w:sz w:val="24"/>
-          <w:szCs w:val="24"/>
-        </w:rPr>
-        <w:t xml:space="preserve">: O jogo possui </w:t>
-      </w:r>
-      <w:r>
-        <w:rPr>
-          <w:rFonts w:ascii="Times New Roman" w:hAnsi="Times New Roman" w:cs="Times New Roman"/>
-          <w:sz w:val="24"/>
-          <w:szCs w:val="24"/>
-        </w:rPr>
-        <w:t>diversos</w:t>
-      </w:r>
-      <w:r>
-        <w:rPr>
-          <w:rFonts w:ascii="Times New Roman" w:hAnsi="Times New Roman" w:cs="Times New Roman"/>
-          <w:sz w:val="24"/>
-          <w:szCs w:val="24"/>
-        </w:rPr>
-        <w:t xml:space="preserve"> cenário</w:t>
-      </w:r>
-      <w:r>
-        <w:rPr>
-          <w:rFonts w:ascii="Times New Roman" w:hAnsi="Times New Roman" w:cs="Times New Roman"/>
-          <w:sz w:val="24"/>
-          <w:szCs w:val="24"/>
-        </w:rPr>
-        <w:t>s</w:t>
-      </w:r>
-      <w:r>
-        <w:rPr>
-          <w:rFonts w:ascii="Times New Roman" w:hAnsi="Times New Roman" w:cs="Times New Roman"/>
-          <w:sz w:val="24"/>
-          <w:szCs w:val="24"/>
-        </w:rPr>
-        <w:t xml:space="preserve"> em 3D</w:t>
-      </w:r>
-      <w:r>
-        <w:rPr>
-          <w:rFonts w:ascii="Times New Roman" w:hAnsi="Times New Roman" w:cs="Times New Roman"/>
-          <w:sz w:val="24"/>
-          <w:szCs w:val="24"/>
-        </w:rPr>
-        <w:t xml:space="preserve"> divididos </w:t>
-      </w:r>
-      <w:r>
-        <w:rPr>
-          <w:rFonts w:ascii="Times New Roman" w:hAnsi="Times New Roman" w:cs="Times New Roman"/>
-          <w:sz w:val="24"/>
-          <w:szCs w:val="24"/>
-        </w:rPr>
-        <w:t>em duas partes, a do chão, e a em cima dos troncos</w:t>
+      <w:r>
+        <w:rPr>
+          <w:rFonts w:ascii="Times New Roman" w:hAnsi="Times New Roman" w:cs="Times New Roman"/>
+          <w:sz w:val="24"/>
+          <w:szCs w:val="24"/>
+        </w:rPr>
+        <w:t>RNF2. O jogo terá atualizações e expansões</w:t>
+      </w:r>
+      <w:r>
+        <w:rPr>
+          <w:rFonts w:ascii="Times New Roman" w:hAnsi="Times New Roman" w:cs="Times New Roman"/>
+          <w:sz w:val="24"/>
+          <w:szCs w:val="24"/>
+        </w:rPr>
+        <w:t xml:space="preserve"> futuras</w:t>
       </w:r>
       <w:r>
         <w:rPr>
@@ -1231,68 +2006,36 @@
     <w:p>
       <w:pPr>
         <w:spacing w:after="20"/>
-        <w:ind w:firstLine="708"/>
-        <w:rPr>
-          <w:rFonts w:ascii="Times New Roman" w:hAnsi="Times New Roman" w:cs="Times New Roman"/>
-          <w:sz w:val="24"/>
-          <w:szCs w:val="24"/>
-        </w:rPr>
-      </w:pPr>
-      <w:r>
-        <w:rPr>
-          <w:rFonts w:ascii="Times New Roman" w:hAnsi="Times New Roman" w:cs="Times New Roman"/>
-          <w:sz w:val="24"/>
-          <w:szCs w:val="24"/>
-        </w:rPr>
-        <w:t xml:space="preserve">O </w:t>
-      </w:r>
-      <w:r>
-        <w:rPr>
-          <w:rFonts w:ascii="Times New Roman" w:hAnsi="Times New Roman" w:cs="Times New Roman"/>
-          <w:sz w:val="24"/>
-          <w:szCs w:val="24"/>
-        </w:rPr>
-        <w:t>jogador</w:t>
-      </w:r>
-      <w:r>
-        <w:rPr>
-          <w:rFonts w:ascii="Times New Roman" w:hAnsi="Times New Roman" w:cs="Times New Roman"/>
-          <w:sz w:val="24"/>
-          <w:szCs w:val="24"/>
-        </w:rPr>
-        <w:t xml:space="preserve"> poderá movimentar seu personagem somente para os lados, o personagem seguirá sempre em frente em uma velocidade pré-determinada pelo jogo. Será possível</w:t>
-      </w:r>
-      <w:r>
-        <w:rPr>
-          <w:rFonts w:ascii="Times New Roman" w:hAnsi="Times New Roman" w:cs="Times New Roman"/>
-          <w:sz w:val="24"/>
-          <w:szCs w:val="24"/>
-        </w:rPr>
-        <w:t xml:space="preserve"> desviar dos</w:t>
-      </w:r>
-      <w:r>
-        <w:rPr>
-          <w:rFonts w:ascii="Times New Roman" w:hAnsi="Times New Roman" w:cs="Times New Roman"/>
-          <w:sz w:val="24"/>
-          <w:szCs w:val="24"/>
-        </w:rPr>
-        <w:t xml:space="preserve"> </w:t>
-      </w:r>
-      <w:r>
-        <w:rPr>
-          <w:rFonts w:ascii="Times New Roman" w:hAnsi="Times New Roman" w:cs="Times New Roman"/>
-          <w:sz w:val="24"/>
-          <w:szCs w:val="24"/>
-        </w:rPr>
-        <w:t>obstáculos</w:t>
-      </w:r>
-      <w:r>
-        <w:rPr>
-          <w:rFonts w:ascii="Times New Roman" w:hAnsi="Times New Roman" w:cs="Times New Roman"/>
-          <w:sz w:val="24"/>
-          <w:szCs w:val="24"/>
-        </w:rPr>
-        <w:t xml:space="preserve"> indefinidamente, até o jogador perder o jogo morrendo para algum obstáculo</w:t>
+        <w:ind w:firstLine="0"/>
+        <w:rPr>
+          <w:rFonts w:ascii="Times New Roman" w:hAnsi="Times New Roman" w:cs="Times New Roman"/>
+          <w:sz w:val="24"/>
+          <w:szCs w:val="24"/>
+        </w:rPr>
+      </w:pPr>
+      <w:r>
+        <w:rPr>
+          <w:rFonts w:ascii="Times New Roman" w:hAnsi="Times New Roman" w:cs="Times New Roman"/>
+          <w:sz w:val="24"/>
+          <w:szCs w:val="24"/>
+        </w:rPr>
+        <w:t>RNF3. O jogo terá salvamento</w:t>
+      </w:r>
+      <w:r>
+        <w:rPr>
+          <w:rFonts w:ascii="Times New Roman" w:hAnsi="Times New Roman" w:cs="Times New Roman"/>
+          <w:sz w:val="24"/>
+          <w:szCs w:val="24"/>
+        </w:rPr>
+        <w:t xml:space="preserve"> de pontuação</w:t>
+      </w:r>
+      <w:r>
+        <w:rPr>
+          <w:rFonts w:ascii="Times New Roman" w:hAnsi="Times New Roman" w:cs="Times New Roman"/>
+          <w:sz w:val="24"/>
+          <w:szCs w:val="24"/>
+        </w:rPr>
+        <w:t xml:space="preserve"> em tempo real</w:t>
       </w:r>
       <w:r>
         <w:rPr>
@@ -1306,786 +2049,6 @@
     <w:p>
       <w:pPr>
         <w:spacing w:after="20"/>
-        <w:rPr>
-          <w:rFonts w:ascii="Times New Roman" w:hAnsi="Times New Roman" w:cs="Times New Roman"/>
-          <w:sz w:val="24"/>
-          <w:szCs w:val="24"/>
-        </w:rPr>
-      </w:pPr>
-      <w:r>
-        <w:rPr>
-          <w:rFonts w:ascii="Times New Roman" w:hAnsi="Times New Roman" w:cs="Times New Roman"/>
-          <w:sz w:val="24"/>
-          <w:szCs w:val="24"/>
-        </w:rPr>
-        <w:t xml:space="preserve">A cada </w:t>
-      </w:r>
-      <w:r>
-        <w:rPr>
-          <w:rFonts w:ascii="Times New Roman" w:hAnsi="Times New Roman" w:cs="Times New Roman"/>
-          <w:sz w:val="24"/>
-          <w:szCs w:val="24"/>
-        </w:rPr>
-        <w:t>segundo ou osso coletado</w:t>
-      </w:r>
-      <w:r>
-        <w:rPr>
-          <w:rFonts w:ascii="Times New Roman" w:hAnsi="Times New Roman" w:cs="Times New Roman"/>
-          <w:sz w:val="24"/>
-          <w:szCs w:val="24"/>
-        </w:rPr>
-        <w:t xml:space="preserve"> o jogador irá </w:t>
-      </w:r>
-      <w:r>
-        <w:rPr>
-          <w:rFonts w:ascii="Times New Roman" w:hAnsi="Times New Roman" w:cs="Times New Roman"/>
-          <w:sz w:val="24"/>
-          <w:szCs w:val="24"/>
-        </w:rPr>
-        <w:t>ganhar</w:t>
-      </w:r>
-      <w:r>
-        <w:rPr>
-          <w:rFonts w:ascii="Times New Roman" w:hAnsi="Times New Roman" w:cs="Times New Roman"/>
-          <w:sz w:val="24"/>
-          <w:szCs w:val="24"/>
-        </w:rPr>
-        <w:t xml:space="preserve"> ponto, </w:t>
-      </w:r>
-      <w:r>
-        <w:rPr>
-          <w:rFonts w:ascii="Times New Roman" w:hAnsi="Times New Roman" w:cs="Times New Roman"/>
-          <w:sz w:val="24"/>
-          <w:szCs w:val="24"/>
-        </w:rPr>
-        <w:t>aumentando assim cada vez mais sua pontuação final.</w:t>
-      </w:r>
-    </w:p>
-    <w:p>
-      <w:pPr>
-        <w:spacing w:after="20"/>
-        <w:rPr>
-          <w:rFonts w:ascii="Times New Roman" w:hAnsi="Times New Roman" w:cs="Times New Roman"/>
-          <w:sz w:val="24"/>
-          <w:szCs w:val="24"/>
-        </w:rPr>
-      </w:pPr>
-    </w:p>
-    <w:p>
-      <w:pPr>
-        <w:spacing w:after="20"/>
-        <w:ind w:firstLine="0"/>
-        <w:rPr>
-          <w:rFonts w:ascii="Times New Roman" w:hAnsi="Times New Roman" w:cs="Times New Roman"/>
-          <w:b/>
-          <w:sz w:val="24"/>
-          <w:szCs w:val="24"/>
-        </w:rPr>
-      </w:pPr>
-      <w:r>
-        <w:rPr>
-          <w:rFonts w:ascii="Times New Roman" w:hAnsi="Times New Roman" w:cs="Times New Roman"/>
-          <w:b/>
-          <w:sz w:val="24"/>
-          <w:szCs w:val="24"/>
-        </w:rPr>
-        <w:t>3. Visão Geral Essencial</w:t>
-      </w:r>
-    </w:p>
-    <w:p>
-      <w:pPr>
-        <w:spacing w:after="20"/>
-        <w:rPr>
-          <w:rFonts w:ascii="Times New Roman" w:hAnsi="Times New Roman" w:cs="Times New Roman"/>
-          <w:sz w:val="24"/>
-          <w:szCs w:val="24"/>
-        </w:rPr>
-      </w:pPr>
-    </w:p>
-    <w:p>
-      <w:pPr>
-        <w:spacing w:after="20"/>
-        <w:ind w:firstLine="0"/>
-        <w:rPr>
-          <w:rFonts w:ascii="Times New Roman" w:hAnsi="Times New Roman" w:cs="Times New Roman"/>
-          <w:b/>
-          <w:sz w:val="24"/>
-          <w:szCs w:val="24"/>
-        </w:rPr>
-      </w:pPr>
-      <w:r>
-        <w:rPr>
-          <w:rFonts w:ascii="Times New Roman" w:hAnsi="Times New Roman" w:cs="Times New Roman"/>
-          <w:b/>
-          <w:sz w:val="24"/>
-          <w:szCs w:val="24"/>
-        </w:rPr>
-        <w:t>Resumo:</w:t>
-      </w:r>
-      <w:r>
-        <w:rPr>
-          <w:rFonts w:ascii="Times New Roman" w:hAnsi="Times New Roman" w:cs="Times New Roman"/>
-          <w:b/>
-          <w:sz w:val="24"/>
-          <w:szCs w:val="24"/>
-        </w:rPr>
-        <w:t xml:space="preserve"> </w:t>
-      </w:r>
-    </w:p>
-    <w:p>
-      <w:pPr>
-        <w:spacing w:after="20"/>
-        <w:ind w:firstLine="708"/>
-        <w:rPr>
-          <w:rFonts w:ascii="Times New Roman" w:hAnsi="Times New Roman" w:cs="Times New Roman"/>
-          <w:sz w:val="24"/>
-          <w:szCs w:val="24"/>
-        </w:rPr>
-      </w:pPr>
-      <w:proofErr w:type="spellStart"/>
-      <w:r>
-        <w:rPr>
-          <w:rFonts w:ascii="Times New Roman" w:hAnsi="Times New Roman" w:cs="Times New Roman"/>
-          <w:sz w:val="24"/>
-          <w:szCs w:val="24"/>
-        </w:rPr>
-        <w:t>Run</w:t>
-      </w:r>
-      <w:proofErr w:type="spellEnd"/>
-      <w:r>
-        <w:rPr>
-          <w:rFonts w:ascii="Times New Roman" w:hAnsi="Times New Roman" w:cs="Times New Roman"/>
-          <w:sz w:val="24"/>
-          <w:szCs w:val="24"/>
-        </w:rPr>
-        <w:t xml:space="preserve"> </w:t>
-      </w:r>
-      <w:proofErr w:type="spellStart"/>
-      <w:r>
-        <w:rPr>
-          <w:rFonts w:ascii="Times New Roman" w:hAnsi="Times New Roman" w:cs="Times New Roman"/>
-          <w:sz w:val="24"/>
-          <w:szCs w:val="24"/>
-        </w:rPr>
-        <w:t>Skeleton</w:t>
-      </w:r>
-      <w:proofErr w:type="spellEnd"/>
-      <w:r>
-        <w:rPr>
-          <w:rFonts w:ascii="Times New Roman" w:hAnsi="Times New Roman" w:cs="Times New Roman"/>
-          <w:sz w:val="24"/>
-          <w:szCs w:val="24"/>
-        </w:rPr>
-        <w:t xml:space="preserve">, </w:t>
-      </w:r>
-      <w:proofErr w:type="spellStart"/>
-      <w:r>
-        <w:rPr>
-          <w:rFonts w:ascii="Times New Roman" w:hAnsi="Times New Roman" w:cs="Times New Roman"/>
-          <w:sz w:val="24"/>
-          <w:szCs w:val="24"/>
-        </w:rPr>
-        <w:t>Run</w:t>
-      </w:r>
-      <w:proofErr w:type="spellEnd"/>
-      <w:r>
-        <w:rPr>
-          <w:rFonts w:ascii="Times New Roman" w:hAnsi="Times New Roman" w:cs="Times New Roman"/>
-          <w:sz w:val="24"/>
-          <w:szCs w:val="24"/>
-        </w:rPr>
-        <w:t xml:space="preserve"> colocará o jogado</w:t>
-      </w:r>
-      <w:r>
-        <w:rPr>
-          <w:rFonts w:ascii="Times New Roman" w:hAnsi="Times New Roman" w:cs="Times New Roman"/>
-          <w:sz w:val="24"/>
-          <w:szCs w:val="24"/>
-        </w:rPr>
-        <w:t>r no controle de um esqueleto que está correndo pela floresta na noite de Halloween. O objetivo desse esqueleto é coletar o maior numero possível de ossos para chegar ao cemitério e usar os ossos para invocar seus irmãos esqueletos nessa noite das bruxas.</w:t>
-      </w:r>
-    </w:p>
-    <w:p>
-      <w:pPr>
-        <w:spacing w:after="20"/>
-        <w:ind w:firstLine="708"/>
-        <w:rPr>
-          <w:rFonts w:ascii="Times New Roman" w:hAnsi="Times New Roman" w:cs="Times New Roman"/>
-          <w:sz w:val="24"/>
-          <w:szCs w:val="24"/>
-        </w:rPr>
-      </w:pPr>
-      <w:r>
-        <w:rPr>
-          <w:rFonts w:ascii="Times New Roman" w:hAnsi="Times New Roman" w:cs="Times New Roman"/>
-          <w:sz w:val="24"/>
-          <w:szCs w:val="24"/>
-        </w:rPr>
-        <w:t>O jogo conta com cenários e personagens 3D, além de ambientação temática com o objetivo de colocar o jogador em uma profunda imersão no tema.</w:t>
-      </w:r>
-    </w:p>
-    <w:p>
-      <w:pPr>
-        <w:spacing w:after="20"/>
-        <w:ind w:firstLine="708"/>
-        <w:rPr>
-          <w:rFonts w:ascii="Times New Roman" w:hAnsi="Times New Roman" w:cs="Times New Roman"/>
-          <w:sz w:val="24"/>
-          <w:szCs w:val="24"/>
-        </w:rPr>
-      </w:pPr>
-    </w:p>
-    <w:p>
-      <w:pPr>
-        <w:spacing w:after="20"/>
-        <w:ind w:firstLine="0"/>
-        <w:rPr>
-          <w:rFonts w:ascii="Times New Roman" w:hAnsi="Times New Roman" w:cs="Times New Roman"/>
-          <w:b/>
-          <w:sz w:val="24"/>
-          <w:szCs w:val="24"/>
-        </w:rPr>
-      </w:pPr>
-      <w:r>
-        <w:rPr>
-          <w:rFonts w:ascii="Times New Roman" w:hAnsi="Times New Roman" w:cs="Times New Roman"/>
-          <w:b/>
-          <w:sz w:val="24"/>
-          <w:szCs w:val="24"/>
-        </w:rPr>
-        <w:t>3.1 Aspectos Fundamentais</w:t>
-      </w:r>
-    </w:p>
-    <w:p>
-      <w:pPr>
-        <w:spacing w:after="20"/>
-        <w:rPr>
-          <w:rFonts w:ascii="Times New Roman" w:hAnsi="Times New Roman" w:cs="Times New Roman"/>
-          <w:sz w:val="24"/>
-          <w:szCs w:val="24"/>
-        </w:rPr>
-      </w:pPr>
-    </w:p>
-    <w:p>
-      <w:pPr>
-        <w:spacing w:after="20"/>
-        <w:ind w:firstLine="708"/>
-        <w:rPr>
-          <w:rFonts w:ascii="Times New Roman" w:hAnsi="Times New Roman" w:cs="Times New Roman"/>
-          <w:sz w:val="24"/>
-          <w:szCs w:val="24"/>
-        </w:rPr>
-      </w:pPr>
-      <w:r>
-        <w:rPr>
-          <w:rFonts w:ascii="Times New Roman" w:hAnsi="Times New Roman" w:cs="Times New Roman"/>
-          <w:sz w:val="24"/>
-          <w:szCs w:val="24"/>
-        </w:rPr>
-        <w:t>O jogador irá</w:t>
-      </w:r>
-      <w:r>
-        <w:rPr>
-          <w:rFonts w:ascii="Times New Roman" w:hAnsi="Times New Roman" w:cs="Times New Roman"/>
-          <w:sz w:val="24"/>
-          <w:szCs w:val="24"/>
-        </w:rPr>
-        <w:t xml:space="preserve"> controlar um</w:t>
-      </w:r>
-      <w:r>
-        <w:rPr>
-          <w:rFonts w:ascii="Times New Roman" w:hAnsi="Times New Roman" w:cs="Times New Roman"/>
-          <w:sz w:val="24"/>
-          <w:szCs w:val="24"/>
-        </w:rPr>
-        <w:t xml:space="preserve"> personagem</w:t>
-      </w:r>
-      <w:r>
-        <w:rPr>
-          <w:rFonts w:ascii="Times New Roman" w:hAnsi="Times New Roman" w:cs="Times New Roman"/>
-          <w:sz w:val="24"/>
-          <w:szCs w:val="24"/>
-        </w:rPr>
-        <w:t xml:space="preserve"> esqueleto</w:t>
-      </w:r>
-      <w:r>
-        <w:rPr>
-          <w:rFonts w:ascii="Times New Roman" w:hAnsi="Times New Roman" w:cs="Times New Roman"/>
-          <w:sz w:val="24"/>
-          <w:szCs w:val="24"/>
-        </w:rPr>
-        <w:t>,</w:t>
-      </w:r>
-      <w:r>
-        <w:rPr>
-          <w:rFonts w:ascii="Times New Roman" w:hAnsi="Times New Roman" w:cs="Times New Roman"/>
-          <w:sz w:val="24"/>
-          <w:szCs w:val="24"/>
-        </w:rPr>
-        <w:t xml:space="preserve"> que </w:t>
-      </w:r>
-      <w:r>
-        <w:rPr>
-          <w:rFonts w:ascii="Times New Roman" w:hAnsi="Times New Roman" w:cs="Times New Roman"/>
-          <w:sz w:val="24"/>
-          <w:szCs w:val="24"/>
-        </w:rPr>
-        <w:t xml:space="preserve">estará </w:t>
-      </w:r>
-      <w:r>
-        <w:rPr>
-          <w:rFonts w:ascii="Times New Roman" w:hAnsi="Times New Roman" w:cs="Times New Roman"/>
-          <w:sz w:val="24"/>
-          <w:szCs w:val="24"/>
-        </w:rPr>
-        <w:t xml:space="preserve">correndo e coletando ossos em sua jornada. O personagem será movimentado com toques na tela, sendo que cada </w:t>
-      </w:r>
-      <w:r>
-        <w:rPr>
-          <w:rFonts w:ascii="Times New Roman" w:hAnsi="Times New Roman" w:cs="Times New Roman"/>
-          <w:sz w:val="24"/>
-          <w:szCs w:val="24"/>
-        </w:rPr>
-        <w:lastRenderedPageBreak/>
-        <w:t>direção de toque terá uma ação diferente. Toques em sentido para a direita e esquerda movimentarão o personagem para os lados, toques para cima o farão pular, e toques para baixo o farão rolar por baixo dos obstáculos.</w:t>
-      </w:r>
-    </w:p>
-    <w:p>
-      <w:pPr>
-        <w:spacing w:after="20"/>
-        <w:rPr>
-          <w:rFonts w:ascii="Times New Roman" w:hAnsi="Times New Roman" w:cs="Times New Roman"/>
-          <w:sz w:val="24"/>
-          <w:szCs w:val="24"/>
-        </w:rPr>
-      </w:pPr>
-    </w:p>
-    <w:p>
-      <w:pPr>
-        <w:spacing w:after="20"/>
-        <w:ind w:firstLine="0"/>
-        <w:rPr>
-          <w:rFonts w:ascii="Times New Roman" w:hAnsi="Times New Roman" w:cs="Times New Roman"/>
-          <w:b/>
-          <w:sz w:val="24"/>
-          <w:szCs w:val="24"/>
-        </w:rPr>
-      </w:pPr>
-      <w:r>
-        <w:rPr>
-          <w:rFonts w:ascii="Times New Roman" w:hAnsi="Times New Roman" w:cs="Times New Roman"/>
-          <w:b/>
-          <w:sz w:val="24"/>
-          <w:szCs w:val="24"/>
-        </w:rPr>
-        <w:t xml:space="preserve">4. </w:t>
-      </w:r>
-      <w:r>
-        <w:rPr>
-          <w:rFonts w:ascii="Times New Roman" w:hAnsi="Times New Roman" w:cs="Times New Roman"/>
-          <w:b/>
-          <w:sz w:val="24"/>
-          <w:szCs w:val="24"/>
-        </w:rPr>
-        <w:t>Dificultadores</w:t>
-      </w:r>
-    </w:p>
-    <w:p>
-      <w:pPr>
-        <w:spacing w:after="20"/>
-        <w:ind w:firstLine="0"/>
-        <w:rPr>
-          <w:rFonts w:ascii="Times New Roman" w:hAnsi="Times New Roman" w:cs="Times New Roman"/>
-          <w:b/>
-          <w:sz w:val="24"/>
-          <w:szCs w:val="24"/>
-        </w:rPr>
-      </w:pPr>
-    </w:p>
-    <w:p>
-      <w:pPr>
-        <w:spacing w:after="20"/>
-        <w:rPr>
-          <w:rFonts w:ascii="Times New Roman" w:hAnsi="Times New Roman" w:cs="Times New Roman"/>
-          <w:sz w:val="24"/>
-          <w:szCs w:val="24"/>
-        </w:rPr>
-      </w:pPr>
-      <w:r>
-        <w:rPr>
-          <w:rFonts w:ascii="Times New Roman" w:hAnsi="Times New Roman" w:cs="Times New Roman"/>
-          <w:sz w:val="24"/>
-          <w:szCs w:val="24"/>
-        </w:rPr>
-        <w:t>Os principais dificultadores do jogo serão obstáculos no caminho do jogador. Haverão três tipos de obstáculos, sendo ele o tronco, a placa e a lápide. O tronco o jogador deve desviar para os lados ou usar uma rampa para subir em cima do mesmo. A placa o jogador deve desviar para os lados ou deslizar por baixo dela. E a lápide o jogador deve desviar para os lados ou pular por cima da mesma.</w:t>
-      </w:r>
-    </w:p>
-    <w:p>
-      <w:pPr>
-        <w:spacing w:after="20"/>
-        <w:rPr>
-          <w:rFonts w:ascii="Times New Roman" w:hAnsi="Times New Roman" w:cs="Times New Roman"/>
-          <w:sz w:val="24"/>
-          <w:szCs w:val="24"/>
-        </w:rPr>
-      </w:pPr>
-    </w:p>
-    <w:p>
-      <w:pPr>
-        <w:ind w:firstLine="0"/>
-        <w:rPr>
-          <w:rFonts w:ascii="Times New Roman" w:hAnsi="Times New Roman" w:cs="Times New Roman"/>
-          <w:b/>
-          <w:sz w:val="24"/>
-          <w:szCs w:val="24"/>
-        </w:rPr>
-      </w:pPr>
-      <w:r>
-        <w:rPr>
-          <w:rFonts w:ascii="Times New Roman" w:hAnsi="Times New Roman" w:cs="Times New Roman"/>
-          <w:b/>
-          <w:sz w:val="24"/>
-          <w:szCs w:val="24"/>
-        </w:rPr>
-        <w:t>6. Requisitos Principais do Jogo</w:t>
-      </w:r>
-    </w:p>
-    <w:p>
-      <w:pPr>
-        <w:ind w:firstLine="0"/>
-        <w:rPr>
-          <w:rFonts w:ascii="Times New Roman" w:hAnsi="Times New Roman" w:cs="Times New Roman"/>
-          <w:b/>
-          <w:sz w:val="24"/>
-          <w:szCs w:val="24"/>
-        </w:rPr>
-      </w:pPr>
-      <w:r>
-        <w:rPr>
-          <w:rFonts w:ascii="Times New Roman" w:hAnsi="Times New Roman" w:cs="Times New Roman"/>
-          <w:b/>
-          <w:sz w:val="24"/>
-          <w:szCs w:val="24"/>
-        </w:rPr>
-        <w:t>6.1. Requisitos Funcionais</w:t>
-      </w:r>
-    </w:p>
-    <w:p>
-      <w:pPr>
-        <w:ind w:firstLine="0"/>
-        <w:rPr>
-          <w:rFonts w:ascii="Times New Roman" w:hAnsi="Times New Roman" w:cs="Times New Roman"/>
-          <w:sz w:val="24"/>
-          <w:szCs w:val="24"/>
-        </w:rPr>
-      </w:pPr>
-      <w:r>
-        <w:rPr>
-          <w:rFonts w:ascii="Times New Roman" w:hAnsi="Times New Roman" w:cs="Times New Roman"/>
-          <w:sz w:val="24"/>
-          <w:szCs w:val="24"/>
-        </w:rPr>
-        <w:t xml:space="preserve">RF1. O jogador poderá </w:t>
-      </w:r>
-      <w:r>
-        <w:rPr>
-          <w:rFonts w:ascii="Times New Roman" w:hAnsi="Times New Roman" w:cs="Times New Roman"/>
-          <w:sz w:val="24"/>
-          <w:szCs w:val="24"/>
-        </w:rPr>
-        <w:t>desviar de todos os obstáculos</w:t>
-      </w:r>
-      <w:r>
-        <w:rPr>
-          <w:rFonts w:ascii="Times New Roman" w:hAnsi="Times New Roman" w:cs="Times New Roman"/>
-          <w:sz w:val="24"/>
-          <w:szCs w:val="24"/>
-        </w:rPr>
-        <w:t>.</w:t>
-      </w:r>
-    </w:p>
-    <w:p>
-      <w:pPr>
-        <w:ind w:firstLine="0"/>
-        <w:rPr>
-          <w:rFonts w:ascii="Times New Roman" w:hAnsi="Times New Roman" w:cs="Times New Roman"/>
-          <w:sz w:val="24"/>
-          <w:szCs w:val="24"/>
-        </w:rPr>
-      </w:pPr>
-      <w:r>
-        <w:rPr>
-          <w:rFonts w:ascii="Times New Roman" w:hAnsi="Times New Roman" w:cs="Times New Roman"/>
-          <w:sz w:val="24"/>
-          <w:szCs w:val="24"/>
-        </w:rPr>
-        <w:t xml:space="preserve">RF2. </w:t>
-      </w:r>
-      <w:r>
-        <w:rPr>
-          <w:rFonts w:ascii="Times New Roman" w:hAnsi="Times New Roman" w:cs="Times New Roman"/>
-          <w:sz w:val="24"/>
-          <w:szCs w:val="24"/>
-        </w:rPr>
-        <w:t xml:space="preserve">Todos os obstáculos devem ter uma maneira intuitiva e possível de serem </w:t>
-      </w:r>
-      <w:proofErr w:type="gramStart"/>
-      <w:r>
-        <w:rPr>
-          <w:rFonts w:ascii="Times New Roman" w:hAnsi="Times New Roman" w:cs="Times New Roman"/>
-          <w:sz w:val="24"/>
-          <w:szCs w:val="24"/>
-        </w:rPr>
-        <w:t>evitados.</w:t>
-      </w:r>
-      <w:r>
-        <w:rPr>
-          <w:rFonts w:ascii="Times New Roman" w:hAnsi="Times New Roman" w:cs="Times New Roman"/>
-          <w:sz w:val="24"/>
-          <w:szCs w:val="24"/>
-        </w:rPr>
-        <w:t>.</w:t>
-      </w:r>
-      <w:proofErr w:type="gramEnd"/>
-    </w:p>
-    <w:p>
-      <w:pPr>
-        <w:ind w:firstLine="0"/>
-        <w:rPr>
-          <w:rFonts w:ascii="Times New Roman" w:hAnsi="Times New Roman" w:cs="Times New Roman"/>
-          <w:sz w:val="24"/>
-          <w:szCs w:val="24"/>
-        </w:rPr>
-      </w:pPr>
-      <w:r>
-        <w:rPr>
-          <w:rFonts w:ascii="Times New Roman" w:hAnsi="Times New Roman" w:cs="Times New Roman"/>
-          <w:sz w:val="24"/>
-          <w:szCs w:val="24"/>
-        </w:rPr>
-        <w:t>RF</w:t>
-      </w:r>
-      <w:r>
-        <w:rPr>
-          <w:rFonts w:ascii="Times New Roman" w:hAnsi="Times New Roman" w:cs="Times New Roman"/>
-          <w:sz w:val="24"/>
-          <w:szCs w:val="24"/>
-        </w:rPr>
-        <w:t>3</w:t>
-      </w:r>
-      <w:r>
-        <w:rPr>
-          <w:rFonts w:ascii="Times New Roman" w:hAnsi="Times New Roman" w:cs="Times New Roman"/>
-          <w:sz w:val="24"/>
-          <w:szCs w:val="24"/>
-        </w:rPr>
-        <w:t xml:space="preserve">. O jogador poderá </w:t>
-      </w:r>
-      <w:r>
-        <w:rPr>
-          <w:rFonts w:ascii="Times New Roman" w:hAnsi="Times New Roman" w:cs="Times New Roman"/>
-          <w:sz w:val="24"/>
-          <w:szCs w:val="24"/>
-        </w:rPr>
-        <w:t>recomeçar</w:t>
-      </w:r>
-      <w:r>
-        <w:rPr>
-          <w:rFonts w:ascii="Times New Roman" w:hAnsi="Times New Roman" w:cs="Times New Roman"/>
-          <w:sz w:val="24"/>
-          <w:szCs w:val="24"/>
-        </w:rPr>
-        <w:t xml:space="preserve"> a fase livremente.</w:t>
-      </w:r>
-    </w:p>
-    <w:p>
-      <w:pPr>
-        <w:ind w:firstLine="0"/>
-        <w:rPr>
-          <w:rFonts w:ascii="Times New Roman" w:hAnsi="Times New Roman" w:cs="Times New Roman"/>
-          <w:sz w:val="24"/>
-          <w:szCs w:val="24"/>
-        </w:rPr>
-      </w:pPr>
-      <w:r>
-        <w:rPr>
-          <w:rFonts w:ascii="Times New Roman" w:hAnsi="Times New Roman" w:cs="Times New Roman"/>
-          <w:sz w:val="24"/>
-          <w:szCs w:val="24"/>
-        </w:rPr>
-        <w:t>RF</w:t>
-      </w:r>
-      <w:r>
-        <w:rPr>
-          <w:rFonts w:ascii="Times New Roman" w:hAnsi="Times New Roman" w:cs="Times New Roman"/>
-          <w:sz w:val="24"/>
-          <w:szCs w:val="24"/>
-        </w:rPr>
-        <w:t>4</w:t>
-      </w:r>
-      <w:r>
-        <w:rPr>
-          <w:rFonts w:ascii="Times New Roman" w:hAnsi="Times New Roman" w:cs="Times New Roman"/>
-          <w:sz w:val="24"/>
-          <w:szCs w:val="24"/>
-        </w:rPr>
-        <w:t xml:space="preserve">. </w:t>
-      </w:r>
-      <w:r>
-        <w:rPr>
-          <w:rFonts w:ascii="Times New Roman" w:hAnsi="Times New Roman" w:cs="Times New Roman"/>
-          <w:sz w:val="24"/>
-          <w:szCs w:val="24"/>
-        </w:rPr>
-        <w:t>O jogador poderá controlar as ações do personagem através de toques na tela</w:t>
-      </w:r>
-      <w:r>
-        <w:rPr>
-          <w:rFonts w:ascii="Times New Roman" w:hAnsi="Times New Roman" w:cs="Times New Roman"/>
-          <w:sz w:val="24"/>
-          <w:szCs w:val="24"/>
-        </w:rPr>
-        <w:t>.</w:t>
-      </w:r>
-    </w:p>
-    <w:p>
-      <w:pPr>
-        <w:ind w:firstLine="0"/>
-        <w:rPr>
-          <w:rFonts w:ascii="Times New Roman" w:hAnsi="Times New Roman" w:cs="Times New Roman"/>
-          <w:sz w:val="24"/>
-          <w:szCs w:val="24"/>
-        </w:rPr>
-      </w:pPr>
-    </w:p>
-    <w:p>
-      <w:pPr>
-        <w:ind w:firstLine="0"/>
-        <w:rPr>
-          <w:rFonts w:ascii="Times New Roman" w:hAnsi="Times New Roman" w:cs="Times New Roman"/>
-          <w:b/>
-          <w:sz w:val="24"/>
-          <w:szCs w:val="24"/>
-        </w:rPr>
-      </w:pPr>
-      <w:r>
-        <w:rPr>
-          <w:rFonts w:ascii="Times New Roman" w:hAnsi="Times New Roman" w:cs="Times New Roman"/>
-          <w:b/>
-          <w:sz w:val="24"/>
-          <w:szCs w:val="24"/>
-        </w:rPr>
-        <w:t>6.2. Requisitos Não Funcionais</w:t>
-      </w:r>
-    </w:p>
-    <w:p>
-      <w:pPr>
-        <w:spacing w:after="20"/>
-        <w:ind w:firstLine="0"/>
-        <w:rPr>
-          <w:rFonts w:ascii="Times New Roman" w:hAnsi="Times New Roman" w:cs="Times New Roman"/>
-          <w:sz w:val="24"/>
-          <w:szCs w:val="24"/>
-        </w:rPr>
-      </w:pPr>
-      <w:r>
-        <w:rPr>
-          <w:rFonts w:ascii="Times New Roman" w:hAnsi="Times New Roman" w:cs="Times New Roman"/>
-          <w:sz w:val="24"/>
-          <w:szCs w:val="24"/>
-        </w:rPr>
-        <w:t>RNF1. Compatível com sistema operacional Android</w:t>
-      </w:r>
-      <w:r>
-        <w:rPr>
-          <w:rFonts w:ascii="Times New Roman" w:hAnsi="Times New Roman" w:cs="Times New Roman"/>
-          <w:sz w:val="24"/>
-          <w:szCs w:val="24"/>
-        </w:rPr>
-        <w:t>.</w:t>
-      </w:r>
-    </w:p>
-    <w:p>
-      <w:pPr>
-        <w:spacing w:after="20"/>
-        <w:ind w:firstLine="0"/>
-        <w:rPr>
-          <w:rFonts w:ascii="Times New Roman" w:hAnsi="Times New Roman" w:cs="Times New Roman"/>
-          <w:sz w:val="24"/>
-          <w:szCs w:val="24"/>
-        </w:rPr>
-      </w:pPr>
-      <w:r>
-        <w:rPr>
-          <w:rFonts w:ascii="Times New Roman" w:hAnsi="Times New Roman" w:cs="Times New Roman"/>
-          <w:sz w:val="24"/>
-          <w:szCs w:val="24"/>
-        </w:rPr>
-        <w:t>RNF2. O jogo terá atualizações e expansões</w:t>
-      </w:r>
-      <w:r>
-        <w:rPr>
-          <w:rFonts w:ascii="Times New Roman" w:hAnsi="Times New Roman" w:cs="Times New Roman"/>
-          <w:sz w:val="24"/>
-          <w:szCs w:val="24"/>
-        </w:rPr>
-        <w:t xml:space="preserve"> futuras</w:t>
-      </w:r>
-      <w:r>
-        <w:rPr>
-          <w:rFonts w:ascii="Times New Roman" w:hAnsi="Times New Roman" w:cs="Times New Roman"/>
-          <w:sz w:val="24"/>
-          <w:szCs w:val="24"/>
-        </w:rPr>
-        <w:t>.</w:t>
-      </w:r>
-    </w:p>
-    <w:p>
-      <w:pPr>
-        <w:spacing w:after="20"/>
-        <w:ind w:firstLine="0"/>
-        <w:rPr>
-          <w:rFonts w:ascii="Times New Roman" w:hAnsi="Times New Roman" w:cs="Times New Roman"/>
-          <w:sz w:val="24"/>
-          <w:szCs w:val="24"/>
-        </w:rPr>
-      </w:pPr>
-      <w:r>
-        <w:rPr>
-          <w:rFonts w:ascii="Times New Roman" w:hAnsi="Times New Roman" w:cs="Times New Roman"/>
-          <w:sz w:val="24"/>
-          <w:szCs w:val="24"/>
-        </w:rPr>
-        <w:t>RNF3. O jogo terá salvamento</w:t>
-      </w:r>
-      <w:r>
-        <w:rPr>
-          <w:rFonts w:ascii="Times New Roman" w:hAnsi="Times New Roman" w:cs="Times New Roman"/>
-          <w:sz w:val="24"/>
-          <w:szCs w:val="24"/>
-        </w:rPr>
-        <w:t xml:space="preserve"> de pontuação</w:t>
-      </w:r>
-      <w:r>
-        <w:rPr>
-          <w:rFonts w:ascii="Times New Roman" w:hAnsi="Times New Roman" w:cs="Times New Roman"/>
-          <w:sz w:val="24"/>
-          <w:szCs w:val="24"/>
-        </w:rPr>
-        <w:t xml:space="preserve"> em tempo real</w:t>
-      </w:r>
-      <w:r>
-        <w:rPr>
-          <w:rFonts w:ascii="Times New Roman" w:hAnsi="Times New Roman" w:cs="Times New Roman"/>
-          <w:sz w:val="24"/>
-          <w:szCs w:val="24"/>
-        </w:rPr>
-        <w:t>.</w:t>
-      </w:r>
-    </w:p>
-    <w:p>
-      <w:pPr>
-        <w:spacing w:after="20"/>
         <w:ind w:firstLine="0"/>
         <w:rPr>
           <w:rFonts w:ascii="Times New Roman" w:hAnsi="Times New Roman" w:cs="Times New Roman"/>
@@ -2291,7 +2254,7 @@
           <w:szCs w:val="24"/>
         </w:rPr>
         <w:drawing>
-          <wp:inline distT="0" distB="0" distL="0" distR="0">
+          <wp:inline distT="0" distB="0" distL="0" distR="0" wp14:anchorId="22ABAB83" wp14:editId="2EDF847A">
             <wp:extent cx="5753100" cy="4352925"/>
             <wp:effectExtent l="0" t="0" r="0" b="0"/>
             <wp:docPr id="6" name="Imagem 6" descr="C:\Users\Stefano\Desktop\Diagrama 01.1.png"/>
@@ -2670,7 +2633,6 @@
           <w:sz w:val="24"/>
           <w:szCs w:val="24"/>
         </w:rPr>
-        <w:lastRenderedPageBreak/>
         <w:t>7.1 Ações</w:t>
       </w:r>
     </w:p>
@@ -2693,8 +2655,9 @@
           <w:sz w:val="24"/>
           <w:szCs w:val="24"/>
         </w:rPr>
+        <w:lastRenderedPageBreak/>
         <w:drawing>
-          <wp:inline distT="0" distB="0" distL="0" distR="0">
+          <wp:inline distT="0" distB="0" distL="0" distR="0" wp14:anchorId="4FEA0586" wp14:editId="5FE2D146">
             <wp:extent cx="5753100" cy="4352925"/>
             <wp:effectExtent l="0" t="0" r="0" b="0"/>
             <wp:docPr id="5" name="Imagem 5" descr="C:\Users\Stefano\Desktop\Diagrama 02.png"/>
@@ -3227,7 +3190,6 @@
           <w:sz w:val="24"/>
           <w:szCs w:val="24"/>
         </w:rPr>
-        <w:lastRenderedPageBreak/>
         <w:t>Fluxo normal:</w:t>
       </w:r>
     </w:p>
@@ -3251,6 +3213,7 @@
           <w:sz w:val="24"/>
           <w:szCs w:val="24"/>
         </w:rPr>
+        <w:lastRenderedPageBreak/>
         <w:t xml:space="preserve">Jogador </w:t>
       </w:r>
       <w:r>
@@ -3889,14 +3852,12 @@
           <w:szCs w:val="24"/>
         </w:rPr>
       </w:pPr>
-      <w:bookmarkStart w:id="0" w:name="_GoBack"/>
-      <w:bookmarkEnd w:id="0"/>
     </w:p>
     <w:sectPr>
       <w:headerReference w:type="default" r:id="rId10"/>
       <w:pgSz w:w="11906" w:h="16838"/>
       <w:pgMar w:top="1701" w:right="1134" w:bottom="1134" w:left="1701" w:header="1134" w:footer="1134" w:gutter="0"/>
-      <w:pgNumType w:start="31"/>
+      <w:pgNumType w:start="75"/>
       <w:cols w:space="708"/>
       <w:docGrid w:linePitch="360"/>
     </w:sectPr>
@@ -5681,7 +5642,7 @@
 </file>
 
 <file path=customXml/itemProps1.xml><?xml version="1.0" encoding="utf-8"?>
-<ds:datastoreItem xmlns:ds="http://schemas.openxmlformats.org/officeDocument/2006/customXml" ds:itemID="{2FFC2E63-F5EA-4CC5-8A92-2E843CAEED2F}">
+<ds:datastoreItem xmlns:ds="http://schemas.openxmlformats.org/officeDocument/2006/customXml" ds:itemID="{7266BE82-A61B-4B4B-8DFB-9721349BDB6A}">
   <ds:schemaRefs>
     <ds:schemaRef ds:uri="http://schemas.openxmlformats.org/officeDocument/2006/bibliography"/>
   </ds:schemaRefs>

</xml_diff>